<commit_message>
Updated Polo & Pan link from YouTube to Spotify
</commit_message>
<xml_diff>
--- a/categorical/contingency-tables/contingency-tables.docx
+++ b/categorical/contingency-tables/contingency-tables.docx
@@ -35,7 +35,7 @@
         <w:pStyle w:val="Date"/>
       </w:pPr>
       <w:r>
-        <w:t xml:space="preserve">8</w:t>
+        <w:t xml:space="preserve">9</w:t>
       </w:r>
       <w:r>
         <w:t xml:space="preserve"> </w:t>
@@ -47,7 +47,7 @@
         <w:t xml:space="preserve"> </w:t>
       </w:r>
       <w:r>
-        <w:t xml:space="preserve">2021</w:t>
+        <w:t xml:space="preserve">2023</w:t>
       </w:r>
     </w:p>
     <w:bookmarkStart w:id="20" w:name="key-concepts-and-commands"/>
@@ -128,7 +128,7 @@
       </w:r>
     </w:p>
     <w:bookmarkEnd w:id="20"/>
-    <w:bookmarkStart w:id="22" w:name="flipping-two-coins"/>
+    <w:bookmarkStart w:id="26" w:name="flipping-two-coins"/>
     <w:p>
       <w:pPr>
         <w:pStyle w:val="Heading1"/>
@@ -144,14 +144,14 @@
       <w:r>
         <w:drawing>
           <wp:inline>
-            <wp:extent cx="3505200" cy="3441700"/>
+            <wp:extent cx="594360" cy="583592"/>
             <wp:effectExtent b="0" l="0" r="0" t="0"/>
-            <wp:docPr descr="Coin Emoji From Apple" title="" id="1" name="Picture"/>
+            <wp:docPr descr="Coin Emoji From Apple" title="" id="22" name="Picture"/>
             <a:graphic>
               <a:graphicData uri="http://schemas.openxmlformats.org/drawingml/2006/picture">
                 <pic:pic>
                   <pic:nvPicPr>
-                    <pic:cNvPr descr="the-crazy-ones.jpg" id="0" name="Picture"/>
+                    <pic:cNvPr descr="the-crazy-ones.jpg" id="23" name="Picture"/>
                     <pic:cNvPicPr>
                       <a:picLocks noChangeArrowheads="1" noChangeAspect="1"/>
                     </pic:cNvPicPr>
@@ -165,7 +165,7 @@
                   <pic:spPr bwMode="auto">
                     <a:xfrm>
                       <a:off x="0" y="0"/>
-                      <a:ext cx="3505200" cy="3441700"/>
+                      <a:ext cx="594360" cy="583592"/>
                     </a:xfrm>
                     <a:prstGeom prst="rect">
                       <a:avLst/>
@@ -199,14 +199,14 @@
       <w:r>
         <w:drawing>
           <wp:inline>
-            <wp:extent cx="3505200" cy="3441700"/>
+            <wp:extent cx="594360" cy="583592"/>
             <wp:effectExtent b="0" l="0" r="0" t="0"/>
-            <wp:docPr descr="Coin Emoji From Apple" title="" id="1" name="Picture"/>
+            <wp:docPr descr="Coin Emoji From Apple" title="" id="24" name="Picture"/>
             <a:graphic>
               <a:graphicData uri="http://schemas.openxmlformats.org/drawingml/2006/picture">
                 <pic:pic>
                   <pic:nvPicPr>
-                    <pic:cNvPr descr="the-crazy-ones.jpg" id="0" name="Picture"/>
+                    <pic:cNvPr descr="the-crazy-ones.jpg" id="25" name="Picture"/>
                     <pic:cNvPicPr>
                       <a:picLocks noChangeArrowheads="1" noChangeAspect="1"/>
                     </pic:cNvPicPr>
@@ -220,7 +220,7 @@
                   <pic:spPr bwMode="auto">
                     <a:xfrm>
                       <a:off x="0" y="0"/>
-                      <a:ext cx="3505200" cy="3441700"/>
+                      <a:ext cx="594360" cy="583592"/>
                     </a:xfrm>
                     <a:prstGeom prst="rect">
                       <a:avLst/>
@@ -247,8 +247,8 @@
         <w:t xml:space="preserve">Coin Emoji From Apple</w:t>
       </w:r>
     </w:p>
-    <w:bookmarkEnd w:id="22"/>
-    <w:bookmarkStart w:id="23" w:name="setup"/>
+    <w:bookmarkEnd w:id="26"/>
+    <w:bookmarkStart w:id="27" w:name="setup"/>
     <w:p>
       <w:pPr>
         <w:pStyle w:val="Heading1"/>
@@ -835,8 +835,8 @@
         <w:t xml:space="preserve">// assign value label</w:t>
       </w:r>
     </w:p>
-    <w:bookmarkEnd w:id="23"/>
-    <w:bookmarkStart w:id="25" w:name="the-graph-we-think-we-want-but-dont"/>
+    <w:bookmarkEnd w:id="27"/>
+    <w:bookmarkStart w:id="31" w:name="the-graph-we-think-we-want-but-dont"/>
     <w:p>
       <w:pPr>
         <w:pStyle w:val="Heading1"/>
@@ -1174,16 +1174,22 @@
         <w:rPr>
           <w:rStyle w:val="NormalTok"/>
         </w:rPr>
-        <w:t xml:space="preserve">    /Users/agrogan/Desktop/GitHub/newstuff/categorical/contingency-tables/unhelpfulgraph.png</w:t>
-      </w:r>
-      <w:r>
-        <w:br/>
-      </w:r>
-      <w:r>
-        <w:rPr>
-          <w:rStyle w:val="NormalTok"/>
-        </w:rPr>
-        <w:t xml:space="preserve">    saved </w:t>
+        <w:t xml:space="preserve">    /Users/agrogan/Desktop/GitHub/newstuff/categorical/contingency-tables/unhelpfulgraph.</w:t>
+      </w:r>
+      <w:r>
+        <w:rPr>
+          <w:rStyle w:val="KeywordTok"/>
+        </w:rPr>
+        <w:t xml:space="preserve">p</w:t>
+      </w:r>
+      <w:r>
+        <w:br/>
+      </w:r>
+      <w:r>
+        <w:rPr>
+          <w:rStyle w:val="NormalTok"/>
+        </w:rPr>
+        <w:t xml:space="preserve">    &gt; ng saved </w:t>
       </w:r>
       <w:r>
         <w:rPr>
@@ -1213,18 +1219,18 @@
           <wp:inline>
             <wp:extent cx="5943600" cy="4326940"/>
             <wp:effectExtent b="0" l="0" r="0" t="0"/>
-            <wp:docPr descr="A Graph That May Not Be That Helpful" title="" id="1" name="Picture"/>
+            <wp:docPr descr="A Graph That May Not Be That Helpful" title="" id="29" name="Picture"/>
             <a:graphic>
               <a:graphicData uri="http://schemas.openxmlformats.org/drawingml/2006/picture">
                 <pic:pic>
                   <pic:nvPicPr>
-                    <pic:cNvPr descr="unhelpfulgraph.png" id="0" name="Picture"/>
+                    <pic:cNvPr descr="unhelpfulgraph.png" id="30" name="Picture"/>
                     <pic:cNvPicPr>
                       <a:picLocks noChangeArrowheads="1" noChangeAspect="1"/>
                     </pic:cNvPicPr>
                   </pic:nvPicPr>
                   <pic:blipFill>
-                    <a:blip r:embed="rId24"/>
+                    <a:blip r:embed="rId28"/>
                     <a:stretch>
                       <a:fillRect/>
                     </a:stretch>
@@ -1259,8 +1265,8 @@
         <w:t xml:space="preserve">A Graph That May Not Be That Helpful</w:t>
       </w:r>
     </w:p>
-    <w:bookmarkEnd w:id="25"/>
-    <w:bookmarkStart w:id="26" w:name="crosstabulation"/>
+    <w:bookmarkEnd w:id="31"/>
+    <w:bookmarkStart w:id="32" w:name="crosstabulation"/>
     <w:p>
       <w:pPr>
         <w:pStyle w:val="Heading1"/>
@@ -1589,8 +1595,8 @@
         <w:t xml:space="preserve">                 │    100.00     100.00 │    100.00 </w:t>
       </w:r>
     </w:p>
-    <w:bookmarkEnd w:id="26"/>
-    <w:bookmarkStart w:id="28" w:name="graphing-mosaic-plot"/>
+    <w:bookmarkEnd w:id="32"/>
+    <w:bookmarkStart w:id="36" w:name="graphing-mosaic-plot"/>
     <w:p>
       <w:pPr>
         <w:pStyle w:val="Heading1"/>
@@ -1808,16 +1814,22 @@
         <w:rPr>
           <w:rStyle w:val="NormalTok"/>
         </w:rPr>
-        <w:t xml:space="preserve">.png</w:t>
-      </w:r>
-      <w:r>
-        <w:br/>
-      </w:r>
-      <w:r>
-        <w:rPr>
-          <w:rStyle w:val="NormalTok"/>
-        </w:rPr>
-        <w:t xml:space="preserve">    saved </w:t>
+        <w:t xml:space="preserve">.</w:t>
+      </w:r>
+      <w:r>
+        <w:rPr>
+          <w:rStyle w:val="KeywordTok"/>
+        </w:rPr>
+        <w:t xml:space="preserve">p</w:t>
+      </w:r>
+      <w:r>
+        <w:br/>
+      </w:r>
+      <w:r>
+        <w:rPr>
+          <w:rStyle w:val="NormalTok"/>
+        </w:rPr>
+        <w:t xml:space="preserve">    &gt; ng saved </w:t>
       </w:r>
       <w:r>
         <w:rPr>
@@ -1847,894 +1859,12 @@
           <wp:inline>
             <wp:extent cx="5943600" cy="4326940"/>
             <wp:effectExtent b="0" l="0" r="0" t="0"/>
-            <wp:docPr descr="Mosaic Plot" title="" id="1" name="Picture"/>
+            <wp:docPr descr="Mosaic Plot" title="" id="34" name="Picture"/>
             <a:graphic>
               <a:graphicData uri="http://schemas.openxmlformats.org/drawingml/2006/picture">
                 <pic:pic>
                   <pic:nvPicPr>
-                    <pic:cNvPr descr="nickel-quarter.png" id="0" name="Picture"/>
-                    <pic:cNvPicPr>
-                      <a:picLocks noChangeArrowheads="1" noChangeAspect="1"/>
-                    </pic:cNvPicPr>
-                  </pic:nvPicPr>
-                  <pic:blipFill>
-                    <a:blip r:embed="rId27"/>
-                    <a:stretch>
-                      <a:fillRect/>
-                    </a:stretch>
-                  </pic:blipFill>
-                  <pic:spPr bwMode="auto">
-                    <a:xfrm>
-                      <a:off x="0" y="0"/>
-                      <a:ext cx="5943600" cy="4326940"/>
-                    </a:xfrm>
-                    <a:prstGeom prst="rect">
-                      <a:avLst/>
-                    </a:prstGeom>
-                    <a:noFill/>
-                    <a:ln w="9525">
-                      <a:noFill/>
-                      <a:headEnd/>
-                      <a:tailEnd/>
-                    </a:ln>
-                  </pic:spPr>
-                </pic:pic>
-              </a:graphicData>
-            </a:graphic>
-          </wp:inline>
-        </w:drawing>
-      </w:r>
-    </w:p>
-    <w:p>
-      <w:pPr>
-        <w:pStyle w:val="ImageCaption"/>
-      </w:pPr>
-      <w:r>
-        <w:t xml:space="preserve">Mosaic Plot</w:t>
-      </w:r>
-    </w:p>
-    <w:bookmarkEnd w:id="28"/>
-    <w:bookmarkStart w:id="30" w:name="bar-chart"/>
-    <w:p>
-      <w:pPr>
-        <w:pStyle w:val="Heading1"/>
-      </w:pPr>
-      <w:r>
-        <w:t xml:space="preserve">Bar Chart</w:t>
-      </w:r>
-    </w:p>
-    <w:p>
-      <w:pPr>
-        <w:pStyle w:val="FirstParagraph"/>
-      </w:pPr>
-      <w:r>
-        <w:t xml:space="preserve">Does a bar chart work to visualize these relationships?</w:t>
-      </w:r>
-    </w:p>
-    <w:p>
-      <w:pPr>
-        <w:pStyle w:val="SourceCode"/>
-      </w:pPr>
-      <w:r>
-        <w:rPr>
-          <w:rStyle w:val="NormalTok"/>
-        </w:rPr>
-        <w:t xml:space="preserve">. </w:t>
-      </w:r>
-      <w:r>
-        <w:rPr>
-          <w:rStyle w:val="KeywordTok"/>
-        </w:rPr>
-        <w:t xml:space="preserve">graph</w:t>
-      </w:r>
-      <w:r>
-        <w:rPr>
-          <w:rStyle w:val="NormalTok"/>
-        </w:rPr>
-        <w:t xml:space="preserve"> </w:t>
-      </w:r>
-      <w:r>
-        <w:rPr>
-          <w:rStyle w:val="BaseNTok"/>
-        </w:rPr>
-        <w:t xml:space="preserve">bar</w:t>
-      </w:r>
-      <w:r>
-        <w:rPr>
-          <w:rStyle w:val="NormalTok"/>
-        </w:rPr>
-        <w:t xml:space="preserve">, </w:t>
-      </w:r>
-      <w:r>
-        <w:rPr>
-          <w:rStyle w:val="BaseNTok"/>
-        </w:rPr>
-        <w:t xml:space="preserve">over</w:t>
-      </w:r>
-      <w:r>
-        <w:rPr>
-          <w:rStyle w:val="NormalTok"/>
-        </w:rPr>
-        <w:t xml:space="preserve">(</w:t>
-      </w:r>
-      <w:r>
-        <w:rPr>
-          <w:rStyle w:val="FunctionTok"/>
-        </w:rPr>
-        <w:t xml:space="preserve">quarter</w:t>
-      </w:r>
-      <w:r>
-        <w:rPr>
-          <w:rStyle w:val="NormalTok"/>
-        </w:rPr>
-        <w:t xml:space="preserve">) </w:t>
-      </w:r>
-      <w:r>
-        <w:rPr>
-          <w:rStyle w:val="BaseNTok"/>
-        </w:rPr>
-        <w:t xml:space="preserve">over</w:t>
-      </w:r>
-      <w:r>
-        <w:rPr>
-          <w:rStyle w:val="NormalTok"/>
-        </w:rPr>
-        <w:t xml:space="preserve">(nickel) </w:t>
-      </w:r>
-      <w:r>
-        <w:rPr>
-          <w:rStyle w:val="DecValTok"/>
-        </w:rPr>
-        <w:t xml:space="preserve">scheme</w:t>
-      </w:r>
-      <w:r>
-        <w:rPr>
-          <w:rStyle w:val="NormalTok"/>
-        </w:rPr>
-        <w:t xml:space="preserve">(burd)</w:t>
-      </w:r>
-    </w:p>
-    <w:p>
-      <w:pPr>
-        <w:pStyle w:val="SourceCode"/>
-      </w:pPr>
-      <w:r>
-        <w:rPr>
-          <w:rStyle w:val="NormalTok"/>
-        </w:rPr>
-        <w:t xml:space="preserve">. </w:t>
-      </w:r>
-      <w:r>
-        <w:rPr>
-          <w:rStyle w:val="KeywordTok"/>
-        </w:rPr>
-        <w:t xml:space="preserve">graph</w:t>
-      </w:r>
-      <w:r>
-        <w:rPr>
-          <w:rStyle w:val="NormalTok"/>
-        </w:rPr>
-        <w:t xml:space="preserve"> </w:t>
-      </w:r>
-      <w:r>
-        <w:rPr>
-          <w:rStyle w:val="KeywordTok"/>
-        </w:rPr>
-        <w:t xml:space="preserve">export</w:t>
-      </w:r>
-      <w:r>
-        <w:rPr>
-          <w:rStyle w:val="NormalTok"/>
-        </w:rPr>
-        <w:t xml:space="preserve"> nickel-</w:t>
-      </w:r>
-      <w:r>
-        <w:rPr>
-          <w:rStyle w:val="FunctionTok"/>
-        </w:rPr>
-        <w:t xml:space="preserve">quarter</w:t>
-      </w:r>
-      <w:r>
-        <w:rPr>
-          <w:rStyle w:val="NormalTok"/>
-        </w:rPr>
-        <w:t xml:space="preserve">-bar1.png, </w:t>
-      </w:r>
-      <w:r>
-        <w:rPr>
-          <w:rStyle w:val="KeywordTok"/>
-        </w:rPr>
-        <w:t xml:space="preserve">width</w:t>
-      </w:r>
-      <w:r>
-        <w:rPr>
-          <w:rStyle w:val="NormalTok"/>
-        </w:rPr>
-        <w:t xml:space="preserve">(500) </w:t>
-      </w:r>
-      <w:r>
-        <w:rPr>
-          <w:rStyle w:val="KeywordTok"/>
-        </w:rPr>
-        <w:t xml:space="preserve">replace</w:t>
-      </w:r>
-      <w:r>
-        <w:br/>
-      </w:r>
-      <w:r>
-        <w:rPr>
-          <w:rStyle w:val="NormalTok"/>
-        </w:rPr>
-        <w:t xml:space="preserve">file</w:t>
-      </w:r>
-      <w:r>
-        <w:br/>
-      </w:r>
-      <w:r>
-        <w:rPr>
-          <w:rStyle w:val="NormalTok"/>
-        </w:rPr>
-        <w:t xml:space="preserve">    /Users/agrogan/Desktop/GitHub/newstuff/categorical/contingency-tables/nickel-</w:t>
-      </w:r>
-      <w:r>
-        <w:rPr>
-          <w:rStyle w:val="FunctionTok"/>
-        </w:rPr>
-        <w:t xml:space="preserve">quarter</w:t>
-      </w:r>
-      <w:r>
-        <w:rPr>
-          <w:rStyle w:val="NormalTok"/>
-        </w:rPr>
-        <w:t xml:space="preserve">-</w:t>
-      </w:r>
-      <w:r>
-        <w:rPr>
-          <w:rStyle w:val="BaseNTok"/>
-        </w:rPr>
-        <w:t xml:space="preserve">bar</w:t>
-      </w:r>
-      <w:r>
-        <w:br/>
-      </w:r>
-      <w:r>
-        <w:rPr>
-          <w:rStyle w:val="NormalTok"/>
-        </w:rPr>
-        <w:t xml:space="preserve">    &gt; 1.png saved </w:t>
-      </w:r>
-      <w:r>
-        <w:rPr>
-          <w:rStyle w:val="KeywordTok"/>
-        </w:rPr>
-        <w:t xml:space="preserve">as</w:t>
-      </w:r>
-      <w:r>
-        <w:rPr>
-          <w:rStyle w:val="NormalTok"/>
-        </w:rPr>
-        <w:t xml:space="preserve"> PNG </w:t>
-      </w:r>
-      <w:r>
-        <w:rPr>
-          <w:rStyle w:val="KeywordTok"/>
-        </w:rPr>
-        <w:t xml:space="preserve">format</w:t>
-      </w:r>
-    </w:p>
-    <w:p>
-      <w:pPr>
-        <w:pStyle w:val="CaptionedFigure"/>
-      </w:pPr>
-      <w:r>
-        <w:drawing>
-          <wp:inline>
-            <wp:extent cx="5943600" cy="4326940"/>
-            <wp:effectExtent b="0" l="0" r="0" t="0"/>
-            <wp:docPr descr="Bar Chart 1" title="" id="1" name="Picture"/>
-            <a:graphic>
-              <a:graphicData uri="http://schemas.openxmlformats.org/drawingml/2006/picture">
-                <pic:pic>
-                  <pic:nvPicPr>
-                    <pic:cNvPr descr="nickel-quarter-bar1.png" id="0" name="Picture"/>
-                    <pic:cNvPicPr>
-                      <a:picLocks noChangeArrowheads="1" noChangeAspect="1"/>
-                    </pic:cNvPicPr>
-                  </pic:nvPicPr>
-                  <pic:blipFill>
-                    <a:blip r:embed="rId29"/>
-                    <a:stretch>
-                      <a:fillRect/>
-                    </a:stretch>
-                  </pic:blipFill>
-                  <pic:spPr bwMode="auto">
-                    <a:xfrm>
-                      <a:off x="0" y="0"/>
-                      <a:ext cx="5943600" cy="4326940"/>
-                    </a:xfrm>
-                    <a:prstGeom prst="rect">
-                      <a:avLst/>
-                    </a:prstGeom>
-                    <a:noFill/>
-                    <a:ln w="9525">
-                      <a:noFill/>
-                      <a:headEnd/>
-                      <a:tailEnd/>
-                    </a:ln>
-                  </pic:spPr>
-                </pic:pic>
-              </a:graphicData>
-            </a:graphic>
-          </wp:inline>
-        </w:drawing>
-      </w:r>
-    </w:p>
-    <w:p>
-      <w:pPr>
-        <w:pStyle w:val="ImageCaption"/>
-      </w:pPr>
-      <w:r>
-        <w:t xml:space="preserve">Bar Chart 1</w:t>
-      </w:r>
-    </w:p>
-    <w:bookmarkEnd w:id="30"/>
-    <w:bookmarkStart w:id="32" w:name="bar-chart-2"/>
-    <w:p>
-      <w:pPr>
-        <w:pStyle w:val="Heading1"/>
-      </w:pPr>
-      <w:r>
-        <w:t xml:space="preserve">Bar Chart (2)</w:t>
-      </w:r>
-    </w:p>
-    <w:p>
-      <w:pPr>
-        <w:pStyle w:val="FirstParagraph"/>
-      </w:pPr>
-      <w:r>
-        <w:t xml:space="preserve">Option</w:t>
-      </w:r>
-      <w:r>
-        <w:t xml:space="preserve"> </w:t>
-      </w:r>
-      <w:r>
-        <w:rPr>
-          <w:rStyle w:val="VerbatimChar"/>
-        </w:rPr>
-        <w:t xml:space="preserve">asyvars</w:t>
-      </w:r>
-      <w:r>
-        <w:t xml:space="preserve"> </w:t>
-      </w:r>
-      <w:r>
-        <w:t xml:space="preserve">adds a crucial color element.</w:t>
-      </w:r>
-    </w:p>
-    <w:p>
-      <w:pPr>
-        <w:pStyle w:val="SourceCode"/>
-      </w:pPr>
-      <w:r>
-        <w:rPr>
-          <w:rStyle w:val="NormalTok"/>
-        </w:rPr>
-        <w:t xml:space="preserve">. </w:t>
-      </w:r>
-      <w:r>
-        <w:rPr>
-          <w:rStyle w:val="KeywordTok"/>
-        </w:rPr>
-        <w:t xml:space="preserve">graph</w:t>
-      </w:r>
-      <w:r>
-        <w:rPr>
-          <w:rStyle w:val="NormalTok"/>
-        </w:rPr>
-        <w:t xml:space="preserve"> </w:t>
-      </w:r>
-      <w:r>
-        <w:rPr>
-          <w:rStyle w:val="BaseNTok"/>
-        </w:rPr>
-        <w:t xml:space="preserve">bar</w:t>
-      </w:r>
-      <w:r>
-        <w:rPr>
-          <w:rStyle w:val="NormalTok"/>
-        </w:rPr>
-        <w:t xml:space="preserve">, </w:t>
-      </w:r>
-      <w:r>
-        <w:rPr>
-          <w:rStyle w:val="BaseNTok"/>
-        </w:rPr>
-        <w:t xml:space="preserve">over</w:t>
-      </w:r>
-      <w:r>
-        <w:rPr>
-          <w:rStyle w:val="NormalTok"/>
-        </w:rPr>
-        <w:t xml:space="preserve">(</w:t>
-      </w:r>
-      <w:r>
-        <w:rPr>
-          <w:rStyle w:val="FunctionTok"/>
-        </w:rPr>
-        <w:t xml:space="preserve">quarter</w:t>
-      </w:r>
-      <w:r>
-        <w:rPr>
-          <w:rStyle w:val="NormalTok"/>
-        </w:rPr>
-        <w:t xml:space="preserve">) </w:t>
-      </w:r>
-      <w:r>
-        <w:rPr>
-          <w:rStyle w:val="BaseNTok"/>
-        </w:rPr>
-        <w:t xml:space="preserve">over</w:t>
-      </w:r>
-      <w:r>
-        <w:rPr>
-          <w:rStyle w:val="NormalTok"/>
-        </w:rPr>
-        <w:t xml:space="preserve">(nickel) </w:t>
-      </w:r>
-      <w:r>
-        <w:rPr>
-          <w:rStyle w:val="DecValTok"/>
-        </w:rPr>
-        <w:t xml:space="preserve">scheme</w:t>
-      </w:r>
-      <w:r>
-        <w:rPr>
-          <w:rStyle w:val="NormalTok"/>
-        </w:rPr>
-        <w:t xml:space="preserve">(burd) asyvars</w:t>
-      </w:r>
-    </w:p>
-    <w:p>
-      <w:pPr>
-        <w:pStyle w:val="SourceCode"/>
-      </w:pPr>
-      <w:r>
-        <w:rPr>
-          <w:rStyle w:val="NormalTok"/>
-        </w:rPr>
-        <w:t xml:space="preserve">. </w:t>
-      </w:r>
-      <w:r>
-        <w:rPr>
-          <w:rStyle w:val="KeywordTok"/>
-        </w:rPr>
-        <w:t xml:space="preserve">graph</w:t>
-      </w:r>
-      <w:r>
-        <w:rPr>
-          <w:rStyle w:val="NormalTok"/>
-        </w:rPr>
-        <w:t xml:space="preserve"> </w:t>
-      </w:r>
-      <w:r>
-        <w:rPr>
-          <w:rStyle w:val="KeywordTok"/>
-        </w:rPr>
-        <w:t xml:space="preserve">export</w:t>
-      </w:r>
-      <w:r>
-        <w:rPr>
-          <w:rStyle w:val="NormalTok"/>
-        </w:rPr>
-        <w:t xml:space="preserve"> nickel-</w:t>
-      </w:r>
-      <w:r>
-        <w:rPr>
-          <w:rStyle w:val="FunctionTok"/>
-        </w:rPr>
-        <w:t xml:space="preserve">quarter</w:t>
-      </w:r>
-      <w:r>
-        <w:rPr>
-          <w:rStyle w:val="NormalTok"/>
-        </w:rPr>
-        <w:t xml:space="preserve">-bar2.png, </w:t>
-      </w:r>
-      <w:r>
-        <w:rPr>
-          <w:rStyle w:val="KeywordTok"/>
-        </w:rPr>
-        <w:t xml:space="preserve">width</w:t>
-      </w:r>
-      <w:r>
-        <w:rPr>
-          <w:rStyle w:val="NormalTok"/>
-        </w:rPr>
-        <w:t xml:space="preserve">(500) </w:t>
-      </w:r>
-      <w:r>
-        <w:rPr>
-          <w:rStyle w:val="KeywordTok"/>
-        </w:rPr>
-        <w:t xml:space="preserve">replace</w:t>
-      </w:r>
-      <w:r>
-        <w:br/>
-      </w:r>
-      <w:r>
-        <w:rPr>
-          <w:rStyle w:val="NormalTok"/>
-        </w:rPr>
-        <w:t xml:space="preserve">file</w:t>
-      </w:r>
-      <w:r>
-        <w:br/>
-      </w:r>
-      <w:r>
-        <w:rPr>
-          <w:rStyle w:val="NormalTok"/>
-        </w:rPr>
-        <w:t xml:space="preserve">    /Users/agrogan/Desktop/GitHub/newstuff/categorical/contingency-tables/nickel-</w:t>
-      </w:r>
-      <w:r>
-        <w:rPr>
-          <w:rStyle w:val="FunctionTok"/>
-        </w:rPr>
-        <w:t xml:space="preserve">quarter</w:t>
-      </w:r>
-      <w:r>
-        <w:rPr>
-          <w:rStyle w:val="NormalTok"/>
-        </w:rPr>
-        <w:t xml:space="preserve">-</w:t>
-      </w:r>
-      <w:r>
-        <w:rPr>
-          <w:rStyle w:val="BaseNTok"/>
-        </w:rPr>
-        <w:t xml:space="preserve">bar</w:t>
-      </w:r>
-      <w:r>
-        <w:br/>
-      </w:r>
-      <w:r>
-        <w:rPr>
-          <w:rStyle w:val="NormalTok"/>
-        </w:rPr>
-        <w:t xml:space="preserve">    &gt; 2.png saved </w:t>
-      </w:r>
-      <w:r>
-        <w:rPr>
-          <w:rStyle w:val="KeywordTok"/>
-        </w:rPr>
-        <w:t xml:space="preserve">as</w:t>
-      </w:r>
-      <w:r>
-        <w:rPr>
-          <w:rStyle w:val="NormalTok"/>
-        </w:rPr>
-        <w:t xml:space="preserve"> PNG </w:t>
-      </w:r>
-      <w:r>
-        <w:rPr>
-          <w:rStyle w:val="KeywordTok"/>
-        </w:rPr>
-        <w:t xml:space="preserve">format</w:t>
-      </w:r>
-    </w:p>
-    <w:p>
-      <w:pPr>
-        <w:pStyle w:val="CaptionedFigure"/>
-      </w:pPr>
-      <w:r>
-        <w:drawing>
-          <wp:inline>
-            <wp:extent cx="5943600" cy="4326940"/>
-            <wp:effectExtent b="0" l="0" r="0" t="0"/>
-            <wp:docPr descr="Bar Chart 2" title="" id="1" name="Picture"/>
-            <a:graphic>
-              <a:graphicData uri="http://schemas.openxmlformats.org/drawingml/2006/picture">
-                <pic:pic>
-                  <pic:nvPicPr>
-                    <pic:cNvPr descr="nickel-quarter-bar2.png" id="0" name="Picture"/>
-                    <pic:cNvPicPr>
-                      <a:picLocks noChangeArrowheads="1" noChangeAspect="1"/>
-                    </pic:cNvPicPr>
-                  </pic:nvPicPr>
-                  <pic:blipFill>
-                    <a:blip r:embed="rId31"/>
-                    <a:stretch>
-                      <a:fillRect/>
-                    </a:stretch>
-                  </pic:blipFill>
-                  <pic:spPr bwMode="auto">
-                    <a:xfrm>
-                      <a:off x="0" y="0"/>
-                      <a:ext cx="5943600" cy="4326940"/>
-                    </a:xfrm>
-                    <a:prstGeom prst="rect">
-                      <a:avLst/>
-                    </a:prstGeom>
-                    <a:noFill/>
-                    <a:ln w="9525">
-                      <a:noFill/>
-                      <a:headEnd/>
-                      <a:tailEnd/>
-                    </a:ln>
-                  </pic:spPr>
-                </pic:pic>
-              </a:graphicData>
-            </a:graphic>
-          </wp:inline>
-        </w:drawing>
-      </w:r>
-    </w:p>
-    <w:p>
-      <w:pPr>
-        <w:pStyle w:val="ImageCaption"/>
-      </w:pPr>
-      <w:r>
-        <w:t xml:space="preserve">Bar Chart 2</w:t>
-      </w:r>
-    </w:p>
-    <w:bookmarkEnd w:id="32"/>
-    <w:bookmarkStart w:id="34" w:name="horizontal-bar-chart"/>
-    <w:p>
-      <w:pPr>
-        <w:pStyle w:val="Heading1"/>
-      </w:pPr>
-      <w:r>
-        <w:t xml:space="preserve">Horizontal Bar Chart</w:t>
-      </w:r>
-    </w:p>
-    <w:p>
-      <w:pPr>
-        <w:pStyle w:val="FirstParagraph"/>
-      </w:pPr>
-      <w:r>
-        <w:t xml:space="preserve">And</w:t>
-      </w:r>
-      <w:r>
-        <w:t xml:space="preserve"> </w:t>
-      </w:r>
-      <w:r>
-        <w:rPr>
-          <w:rStyle w:val="VerbatimChar"/>
-        </w:rPr>
-        <w:t xml:space="preserve">hbar</w:t>
-      </w:r>
-      <w:r>
-        <w:t xml:space="preserve"> </w:t>
-      </w:r>
-      <w:r>
-        <w:t xml:space="preserve">may improve legibility even more.</w:t>
-      </w:r>
-    </w:p>
-    <w:p>
-      <w:pPr>
-        <w:pStyle w:val="SourceCode"/>
-      </w:pPr>
-      <w:r>
-        <w:rPr>
-          <w:rStyle w:val="NormalTok"/>
-        </w:rPr>
-        <w:t xml:space="preserve">. </w:t>
-      </w:r>
-      <w:r>
-        <w:rPr>
-          <w:rStyle w:val="KeywordTok"/>
-        </w:rPr>
-        <w:t xml:space="preserve">graph</w:t>
-      </w:r>
-      <w:r>
-        <w:rPr>
-          <w:rStyle w:val="NormalTok"/>
-        </w:rPr>
-        <w:t xml:space="preserve"> </w:t>
-      </w:r>
-      <w:r>
-        <w:rPr>
-          <w:rStyle w:val="BaseNTok"/>
-        </w:rPr>
-        <w:t xml:space="preserve">hbar</w:t>
-      </w:r>
-      <w:r>
-        <w:rPr>
-          <w:rStyle w:val="NormalTok"/>
-        </w:rPr>
-        <w:t xml:space="preserve">, </w:t>
-      </w:r>
-      <w:r>
-        <w:rPr>
-          <w:rStyle w:val="BaseNTok"/>
-        </w:rPr>
-        <w:t xml:space="preserve">over</w:t>
-      </w:r>
-      <w:r>
-        <w:rPr>
-          <w:rStyle w:val="NormalTok"/>
-        </w:rPr>
-        <w:t xml:space="preserve">(</w:t>
-      </w:r>
-      <w:r>
-        <w:rPr>
-          <w:rStyle w:val="FunctionTok"/>
-        </w:rPr>
-        <w:t xml:space="preserve">quarter</w:t>
-      </w:r>
-      <w:r>
-        <w:rPr>
-          <w:rStyle w:val="NormalTok"/>
-        </w:rPr>
-        <w:t xml:space="preserve">) </w:t>
-      </w:r>
-      <w:r>
-        <w:rPr>
-          <w:rStyle w:val="BaseNTok"/>
-        </w:rPr>
-        <w:t xml:space="preserve">over</w:t>
-      </w:r>
-      <w:r>
-        <w:rPr>
-          <w:rStyle w:val="NormalTok"/>
-        </w:rPr>
-        <w:t xml:space="preserve">(nickel) </w:t>
-      </w:r>
-      <w:r>
-        <w:rPr>
-          <w:rStyle w:val="DecValTok"/>
-        </w:rPr>
-        <w:t xml:space="preserve">scheme</w:t>
-      </w:r>
-      <w:r>
-        <w:rPr>
-          <w:rStyle w:val="NormalTok"/>
-        </w:rPr>
-        <w:t xml:space="preserve">(burd) asyvars</w:t>
-      </w:r>
-    </w:p>
-    <w:p>
-      <w:pPr>
-        <w:pStyle w:val="SourceCode"/>
-      </w:pPr>
-      <w:r>
-        <w:rPr>
-          <w:rStyle w:val="NormalTok"/>
-        </w:rPr>
-        <w:t xml:space="preserve">. </w:t>
-      </w:r>
-      <w:r>
-        <w:rPr>
-          <w:rStyle w:val="KeywordTok"/>
-        </w:rPr>
-        <w:t xml:space="preserve">graph</w:t>
-      </w:r>
-      <w:r>
-        <w:rPr>
-          <w:rStyle w:val="NormalTok"/>
-        </w:rPr>
-        <w:t xml:space="preserve"> </w:t>
-      </w:r>
-      <w:r>
-        <w:rPr>
-          <w:rStyle w:val="KeywordTok"/>
-        </w:rPr>
-        <w:t xml:space="preserve">export</w:t>
-      </w:r>
-      <w:r>
-        <w:rPr>
-          <w:rStyle w:val="NormalTok"/>
-        </w:rPr>
-        <w:t xml:space="preserve"> nickel-</w:t>
-      </w:r>
-      <w:r>
-        <w:rPr>
-          <w:rStyle w:val="FunctionTok"/>
-        </w:rPr>
-        <w:t xml:space="preserve">quarter</w:t>
-      </w:r>
-      <w:r>
-        <w:rPr>
-          <w:rStyle w:val="NormalTok"/>
-        </w:rPr>
-        <w:t xml:space="preserve">-bar3.png, </w:t>
-      </w:r>
-      <w:r>
-        <w:rPr>
-          <w:rStyle w:val="KeywordTok"/>
-        </w:rPr>
-        <w:t xml:space="preserve">width</w:t>
-      </w:r>
-      <w:r>
-        <w:rPr>
-          <w:rStyle w:val="NormalTok"/>
-        </w:rPr>
-        <w:t xml:space="preserve">(500) </w:t>
-      </w:r>
-      <w:r>
-        <w:rPr>
-          <w:rStyle w:val="KeywordTok"/>
-        </w:rPr>
-        <w:t xml:space="preserve">replace</w:t>
-      </w:r>
-      <w:r>
-        <w:br/>
-      </w:r>
-      <w:r>
-        <w:rPr>
-          <w:rStyle w:val="NormalTok"/>
-        </w:rPr>
-        <w:t xml:space="preserve">file</w:t>
-      </w:r>
-      <w:r>
-        <w:br/>
-      </w:r>
-      <w:r>
-        <w:rPr>
-          <w:rStyle w:val="NormalTok"/>
-        </w:rPr>
-        <w:t xml:space="preserve">    /Users/agrogan/Desktop/GitHub/newstuff/categorical/contingency-tables/nickel-</w:t>
-      </w:r>
-      <w:r>
-        <w:rPr>
-          <w:rStyle w:val="FunctionTok"/>
-        </w:rPr>
-        <w:t xml:space="preserve">quarter</w:t>
-      </w:r>
-      <w:r>
-        <w:rPr>
-          <w:rStyle w:val="NormalTok"/>
-        </w:rPr>
-        <w:t xml:space="preserve">-</w:t>
-      </w:r>
-      <w:r>
-        <w:rPr>
-          <w:rStyle w:val="BaseNTok"/>
-        </w:rPr>
-        <w:t xml:space="preserve">bar</w:t>
-      </w:r>
-      <w:r>
-        <w:br/>
-      </w:r>
-      <w:r>
-        <w:rPr>
-          <w:rStyle w:val="NormalTok"/>
-        </w:rPr>
-        <w:t xml:space="preserve">    &gt; 3.png saved </w:t>
-      </w:r>
-      <w:r>
-        <w:rPr>
-          <w:rStyle w:val="KeywordTok"/>
-        </w:rPr>
-        <w:t xml:space="preserve">as</w:t>
-      </w:r>
-      <w:r>
-        <w:rPr>
-          <w:rStyle w:val="NormalTok"/>
-        </w:rPr>
-        <w:t xml:space="preserve"> PNG </w:t>
-      </w:r>
-      <w:r>
-        <w:rPr>
-          <w:rStyle w:val="KeywordTok"/>
-        </w:rPr>
-        <w:t xml:space="preserve">format</w:t>
-      </w:r>
-    </w:p>
-    <w:p>
-      <w:pPr>
-        <w:pStyle w:val="CaptionedFigure"/>
-      </w:pPr>
-      <w:r>
-        <w:drawing>
-          <wp:inline>
-            <wp:extent cx="5943600" cy="4326940"/>
-            <wp:effectExtent b="0" l="0" r="0" t="0"/>
-            <wp:docPr descr="Bar Chart 3" title="" id="1" name="Picture"/>
-            <a:graphic>
-              <a:graphicData uri="http://schemas.openxmlformats.org/drawingml/2006/picture">
-                <pic:pic>
-                  <pic:nvPicPr>
-                    <pic:cNvPr descr="nickel-quarter-bar3.png" id="0" name="Picture"/>
+                    <pic:cNvPr descr="nickel-quarter.png" id="35" name="Picture"/>
                     <pic:cNvPicPr>
                       <a:picLocks noChangeArrowheads="1" noChangeAspect="1"/>
                     </pic:cNvPicPr>
@@ -2772,17 +1902,25 @@
         <w:pStyle w:val="ImageCaption"/>
       </w:pPr>
       <w:r>
-        <w:t xml:space="preserve">Bar Chart 3</w:t>
-      </w:r>
-    </w:p>
-    <w:bookmarkEnd w:id="34"/>
-    <w:bookmarkStart w:id="35" w:name="french-skiiers"/>
+        <w:t xml:space="preserve">Mosaic Plot</w:t>
+      </w:r>
+    </w:p>
+    <w:bookmarkEnd w:id="36"/>
+    <w:bookmarkStart w:id="40" w:name="bar-chart"/>
     <w:p>
       <w:pPr>
         <w:pStyle w:val="Heading1"/>
       </w:pPr>
       <w:r>
-        <w:t xml:space="preserve">1961 French Skiiers</w:t>
+        <w:t xml:space="preserve">Bar Chart</w:t>
+      </w:r>
+    </w:p>
+    <w:p>
+      <w:pPr>
+        <w:pStyle w:val="FirstParagraph"/>
+      </w:pPr>
+      <w:r>
+        <w:t xml:space="preserve">Does a bar chart work to visualize these relationships?</w:t>
       </w:r>
     </w:p>
     <w:p>
@@ -2799,7 +1937,7 @@
         <w:rPr>
           <w:rStyle w:val="KeywordTok"/>
         </w:rPr>
-        <w:t xml:space="preserve">clear</w:t>
+        <w:t xml:space="preserve">graph</w:t>
       </w:r>
       <w:r>
         <w:rPr>
@@ -2809,19 +1947,63 @@
       </w:r>
       <w:r>
         <w:rPr>
-          <w:rStyle w:val="OtherTok"/>
-        </w:rPr>
-        <w:t xml:space="preserve">all</w:t>
-      </w:r>
-    </w:p>
-    <w:bookmarkEnd w:id="35"/>
-    <w:bookmarkStart w:id="36" w:name="define-matrix"/>
-    <w:p>
-      <w:pPr>
-        <w:pStyle w:val="Heading1"/>
-      </w:pPr>
-      <w:r>
-        <w:t xml:space="preserve">Define Matrix</w:t>
+          <w:rStyle w:val="BaseNTok"/>
+        </w:rPr>
+        <w:t xml:space="preserve">bar</w:t>
+      </w:r>
+      <w:r>
+        <w:rPr>
+          <w:rStyle w:val="NormalTok"/>
+        </w:rPr>
+        <w:t xml:space="preserve">, </w:t>
+      </w:r>
+      <w:r>
+        <w:rPr>
+          <w:rStyle w:val="BaseNTok"/>
+        </w:rPr>
+        <w:t xml:space="preserve">over</w:t>
+      </w:r>
+      <w:r>
+        <w:rPr>
+          <w:rStyle w:val="NormalTok"/>
+        </w:rPr>
+        <w:t xml:space="preserve">(</w:t>
+      </w:r>
+      <w:r>
+        <w:rPr>
+          <w:rStyle w:val="FunctionTok"/>
+        </w:rPr>
+        <w:t xml:space="preserve">quarter</w:t>
+      </w:r>
+      <w:r>
+        <w:rPr>
+          <w:rStyle w:val="NormalTok"/>
+        </w:rPr>
+        <w:t xml:space="preserve">) </w:t>
+      </w:r>
+      <w:r>
+        <w:rPr>
+          <w:rStyle w:val="BaseNTok"/>
+        </w:rPr>
+        <w:t xml:space="preserve">over</w:t>
+      </w:r>
+      <w:r>
+        <w:rPr>
+          <w:rStyle w:val="NormalTok"/>
+        </w:rPr>
+        <w:t xml:space="preserve">(nickel) </w:t>
+      </w:r>
+      <w:r>
+        <w:rPr>
+          <w:rStyle w:val="DecValTok"/>
+        </w:rPr>
+        <w:t xml:space="preserve">scheme</w:t>
+      </w:r>
+      <w:r>
+        <w:rPr>
+          <w:rStyle w:val="NormalTok"/>
+        </w:rPr>
+        <w:t xml:space="preserve">(burd)</w:t>
       </w:r>
     </w:p>
     <w:p>
@@ -2836,708 +2018,96 @@
       </w:r>
       <w:r>
         <w:rPr>
+          <w:rStyle w:val="KeywordTok"/>
+        </w:rPr>
+        <w:t xml:space="preserve">graph</w:t>
+      </w:r>
+      <w:r>
+        <w:rPr>
+          <w:rStyle w:val="NormalTok"/>
+        </w:rPr>
+        <w:t xml:space="preserve"> </w:t>
+      </w:r>
+      <w:r>
+        <w:rPr>
+          <w:rStyle w:val="KeywordTok"/>
+        </w:rPr>
+        <w:t xml:space="preserve">export</w:t>
+      </w:r>
+      <w:r>
+        <w:rPr>
+          <w:rStyle w:val="NormalTok"/>
+        </w:rPr>
+        <w:t xml:space="preserve"> nickel-</w:t>
+      </w:r>
+      <w:r>
+        <w:rPr>
           <w:rStyle w:val="FunctionTok"/>
         </w:rPr>
-        <w:t xml:space="preserve">matrix</w:t>
-      </w:r>
-      <w:r>
-        <w:rPr>
-          <w:rStyle w:val="NormalTok"/>
-        </w:rPr>
-        <w:t xml:space="preserve"> input FrenchSkiiers = (31, 109 \ 17, 122)</w:t>
-      </w:r>
-    </w:p>
-    <w:p>
-      <w:pPr>
-        <w:pStyle w:val="SourceCode"/>
-      </w:pPr>
-      <w:r>
-        <w:rPr>
-          <w:rStyle w:val="NormalTok"/>
-        </w:rPr>
-        <w:t xml:space="preserve">. </w:t>
+        <w:t xml:space="preserve">quarter</w:t>
+      </w:r>
+      <w:r>
+        <w:rPr>
+          <w:rStyle w:val="NormalTok"/>
+        </w:rPr>
+        <w:t xml:space="preserve">-bar1.png, </w:t>
+      </w:r>
+      <w:r>
+        <w:rPr>
+          <w:rStyle w:val="KeywordTok"/>
+        </w:rPr>
+        <w:t xml:space="preserve">width</w:t>
+      </w:r>
+      <w:r>
+        <w:rPr>
+          <w:rStyle w:val="NormalTok"/>
+        </w:rPr>
+        <w:t xml:space="preserve">(500) </w:t>
+      </w:r>
+      <w:r>
+        <w:rPr>
+          <w:rStyle w:val="KeywordTok"/>
+        </w:rPr>
+        <w:t xml:space="preserve">replace</w:t>
+      </w:r>
+      <w:r>
+        <w:br/>
+      </w:r>
+      <w:r>
+        <w:rPr>
+          <w:rStyle w:val="NormalTok"/>
+        </w:rPr>
+        <w:t xml:space="preserve">file</w:t>
+      </w:r>
+      <w:r>
+        <w:br/>
+      </w:r>
+      <w:r>
+        <w:rPr>
+          <w:rStyle w:val="NormalTok"/>
+        </w:rPr>
+        <w:t xml:space="preserve">    /Users/agrogan/Desktop/GitHub/newstuff/categorical/contingency-tables/nickel-</w:t>
       </w:r>
       <w:r>
         <w:rPr>
           <w:rStyle w:val="FunctionTok"/>
         </w:rPr>
-        <w:t xml:space="preserve">matrix</w:t>
-      </w:r>
-      <w:r>
-        <w:rPr>
-          <w:rStyle w:val="NormalTok"/>
-        </w:rPr>
-        <w:t xml:space="preserve"> </w:t>
-      </w:r>
-      <w:r>
-        <w:rPr>
-          <w:rStyle w:val="OtherTok"/>
-        </w:rPr>
-        <w:t xml:space="preserve">rownames</w:t>
-      </w:r>
-      <w:r>
-        <w:rPr>
-          <w:rStyle w:val="NormalTok"/>
-        </w:rPr>
-        <w:t xml:space="preserve"> FrenchSkiiers = Placebo AscorbicAcid</w:t>
-      </w:r>
-    </w:p>
-    <w:p>
-      <w:pPr>
-        <w:pStyle w:val="SourceCode"/>
-      </w:pPr>
-      <w:r>
-        <w:rPr>
-          <w:rStyle w:val="NormalTok"/>
-        </w:rPr>
-        <w:t xml:space="preserve">. </w:t>
-      </w:r>
-      <w:r>
-        <w:rPr>
-          <w:rStyle w:val="FunctionTok"/>
-        </w:rPr>
-        <w:t xml:space="preserve">matrix</w:t>
-      </w:r>
-      <w:r>
-        <w:rPr>
-          <w:rStyle w:val="NormalTok"/>
-        </w:rPr>
-        <w:t xml:space="preserve"> </w:t>
-      </w:r>
-      <w:r>
-        <w:rPr>
-          <w:rStyle w:val="OtherTok"/>
-        </w:rPr>
-        <w:t xml:space="preserve">colnames</w:t>
-      </w:r>
-      <w:r>
-        <w:rPr>
-          <w:rStyle w:val="NormalTok"/>
-        </w:rPr>
-        <w:t xml:space="preserve"> FrenchSkiiers = Cold NoCold</w:t>
-      </w:r>
-    </w:p>
-    <w:p>
-      <w:pPr>
-        <w:pStyle w:val="SourceCode"/>
-      </w:pPr>
-      <w:r>
-        <w:rPr>
-          <w:rStyle w:val="NormalTok"/>
-        </w:rPr>
-        <w:t xml:space="preserve">. </w:t>
-      </w:r>
-      <w:r>
-        <w:rPr>
-          <w:rStyle w:val="FunctionTok"/>
-        </w:rPr>
-        <w:t xml:space="preserve">matrix</w:t>
-      </w:r>
-      <w:r>
-        <w:rPr>
-          <w:rStyle w:val="NormalTok"/>
-        </w:rPr>
-        <w:t xml:space="preserve"> </w:t>
-      </w:r>
-      <w:r>
-        <w:rPr>
-          <w:rStyle w:val="OtherTok"/>
-        </w:rPr>
-        <w:t xml:space="preserve">list</w:t>
-      </w:r>
-      <w:r>
-        <w:rPr>
-          <w:rStyle w:val="NormalTok"/>
-        </w:rPr>
-        <w:t xml:space="preserve"> FrenchSkiiers</w:t>
-      </w:r>
-      <w:r>
-        <w:br/>
-      </w:r>
-      <w:r>
-        <w:br/>
-      </w:r>
-      <w:r>
-        <w:rPr>
-          <w:rStyle w:val="NormalTok"/>
-        </w:rPr>
-        <w:t xml:space="preserve">FrenchSkiiers[2,2]</w:t>
-      </w:r>
-      <w:r>
-        <w:br/>
-      </w:r>
-      <w:r>
-        <w:rPr>
-          <w:rStyle w:val="NormalTok"/>
-        </w:rPr>
-        <w:t xml:space="preserve">                Cold  NoCold</w:t>
-      </w:r>
-      <w:r>
-        <w:br/>
-      </w:r>
-      <w:r>
-        <w:rPr>
-          <w:rStyle w:val="NormalTok"/>
-        </w:rPr>
-        <w:t xml:space="preserve">     Placebo      31     109</w:t>
-      </w:r>
-      <w:r>
-        <w:br/>
-      </w:r>
-      <w:r>
-        <w:rPr>
-          <w:rStyle w:val="NormalTok"/>
-        </w:rPr>
-        <w:t xml:space="preserve">AscorbicAcid      17     122</w:t>
-      </w:r>
-    </w:p>
-    <w:bookmarkEnd w:id="36"/>
-    <w:bookmarkStart w:id="38" w:name="theme-music"/>
-    <w:p>
-      <w:pPr>
-        <w:pStyle w:val="Heading1"/>
-      </w:pPr>
-      <w:r>
-        <w:t xml:space="preserve">Theme Music</w:t>
-      </w:r>
-    </w:p>
-    <w:p>
-      <w:pPr>
-        <w:pStyle w:val="FirstParagraph"/>
-      </w:pPr>
-      <w:hyperlink r:id="rId37">
-        <w:r>
-          <w:rPr>
-            <w:rStyle w:val="Hyperlink"/>
-          </w:rPr>
-          <w:t xml:space="preserve">Polo And Pan on YouTube</w:t>
-        </w:r>
-      </w:hyperlink>
-    </w:p>
-    <w:bookmarkEnd w:id="38"/>
-    <w:bookmarkStart w:id="39" w:name="try-making-a-data-set-from-matrix"/>
-    <w:p>
-      <w:pPr>
-        <w:pStyle w:val="Heading1"/>
-      </w:pPr>
-      <w:r>
-        <w:t xml:space="preserve">Try Making a Data Set From Matrix</w:t>
-      </w:r>
-    </w:p>
-    <w:p>
-      <w:pPr>
-        <w:pStyle w:val="SourceCode"/>
-      </w:pPr>
-      <w:r>
-        <w:rPr>
-          <w:rStyle w:val="NormalTok"/>
-        </w:rPr>
-        <w:t xml:space="preserve">. </w:t>
-      </w:r>
-      <w:r>
-        <w:rPr>
-          <w:rStyle w:val="KeywordTok"/>
-        </w:rPr>
-        <w:t xml:space="preserve">svmat</w:t>
-      </w:r>
-      <w:r>
-        <w:rPr>
-          <w:rStyle w:val="NormalTok"/>
-        </w:rPr>
-        <w:t xml:space="preserve"> FrenchSkiiers, </w:t>
-      </w:r>
-      <w:r>
-        <w:rPr>
-          <w:rStyle w:val="BaseNTok"/>
-        </w:rPr>
-        <w:t xml:space="preserve">name</w:t>
-      </w:r>
-      <w:r>
-        <w:rPr>
-          <w:rStyle w:val="NormalTok"/>
-        </w:rPr>
-        <w:t xml:space="preserve">(</w:t>
-      </w:r>
-      <w:r>
-        <w:rPr>
-          <w:rStyle w:val="FunctionTok"/>
-        </w:rPr>
-        <w:t xml:space="preserve">count</w:t>
-      </w:r>
-      <w:r>
-        <w:rPr>
-          <w:rStyle w:val="NormalTok"/>
-        </w:rPr>
-        <w:t xml:space="preserve">)</w:t>
-      </w:r>
-      <w:r>
-        <w:br/>
-      </w:r>
-      <w:r>
-        <w:rPr>
-          <w:rStyle w:val="NormalTok"/>
-        </w:rPr>
-        <w:t xml:space="preserve">number </w:t>
-      </w:r>
-      <w:r>
-        <w:rPr>
-          <w:rStyle w:val="KeywordTok"/>
-        </w:rPr>
-        <w:t xml:space="preserve">of</w:t>
-      </w:r>
-      <w:r>
-        <w:rPr>
-          <w:rStyle w:val="NormalTok"/>
-        </w:rPr>
-        <w:t xml:space="preserve"> observations will </w:t>
-      </w:r>
-      <w:r>
-        <w:rPr>
-          <w:rStyle w:val="KeywordTok"/>
-        </w:rPr>
-        <w:t xml:space="preserve">be</w:t>
-      </w:r>
-      <w:r>
-        <w:rPr>
-          <w:rStyle w:val="NormalTok"/>
-        </w:rPr>
-        <w:t xml:space="preserve"> </w:t>
-      </w:r>
-      <w:r>
-        <w:rPr>
-          <w:rStyle w:val="KeywordTok"/>
-        </w:rPr>
-        <w:t xml:space="preserve">reset</w:t>
-      </w:r>
-      <w:r>
-        <w:rPr>
-          <w:rStyle w:val="NormalTok"/>
-        </w:rPr>
-        <w:t xml:space="preserve"> to 2</w:t>
-      </w:r>
-      <w:r>
-        <w:br/>
-      </w:r>
-      <w:r>
-        <w:rPr>
-          <w:rStyle w:val="NormalTok"/>
-        </w:rPr>
-        <w:t xml:space="preserve">Press any key to </w:t>
-      </w:r>
-      <w:r>
-        <w:rPr>
-          <w:rStyle w:val="KeywordTok"/>
-        </w:rPr>
-        <w:t xml:space="preserve">continue</w:t>
-      </w:r>
-      <w:r>
-        <w:rPr>
-          <w:rStyle w:val="NormalTok"/>
-        </w:rPr>
-        <w:t xml:space="preserve">, </w:t>
-      </w:r>
-      <w:r>
-        <w:rPr>
-          <w:rStyle w:val="KeywordTok"/>
-        </w:rPr>
-        <w:t xml:space="preserve">or</w:t>
-      </w:r>
-      <w:r>
-        <w:rPr>
-          <w:rStyle w:val="NormalTok"/>
-        </w:rPr>
-        <w:t xml:space="preserve"> Break to abort</w:t>
-      </w:r>
-      <w:r>
-        <w:br/>
-      </w:r>
-      <w:r>
-        <w:rPr>
-          <w:rStyle w:val="NormalTok"/>
-        </w:rPr>
-        <w:t xml:space="preserve">Number </w:t>
-      </w:r>
-      <w:r>
-        <w:rPr>
-          <w:rStyle w:val="KeywordTok"/>
-        </w:rPr>
-        <w:t xml:space="preserve">of</w:t>
-      </w:r>
-      <w:r>
-        <w:rPr>
-          <w:rStyle w:val="NormalTok"/>
-        </w:rPr>
-        <w:t xml:space="preserve"> observations (_N) was 0, now 2.</w:t>
-      </w:r>
-    </w:p>
-    <w:p>
-      <w:pPr>
-        <w:pStyle w:val="SourceCode"/>
-      </w:pPr>
-      <w:r>
-        <w:rPr>
-          <w:rStyle w:val="NormalTok"/>
-        </w:rPr>
-        <w:t xml:space="preserve">. </w:t>
-      </w:r>
-      <w:r>
-        <w:rPr>
-          <w:rStyle w:val="OtherTok"/>
-        </w:rPr>
-        <w:t xml:space="preserve">list</w:t>
-      </w:r>
-      <w:r>
-        <w:br/>
-      </w:r>
-      <w:r>
-        <w:br/>
-      </w:r>
-      <w:r>
-        <w:rPr>
-          <w:rStyle w:val="NormalTok"/>
-        </w:rPr>
-        <w:t xml:space="preserve">     ┌─────────────────┐</w:t>
-      </w:r>
-      <w:r>
-        <w:br/>
-      </w:r>
-      <w:r>
-        <w:rPr>
-          <w:rStyle w:val="NormalTok"/>
-        </w:rPr>
-        <w:t xml:space="preserve">     │ count1   count2 │</w:t>
-      </w:r>
-      <w:r>
-        <w:br/>
-      </w:r>
-      <w:r>
-        <w:rPr>
-          <w:rStyle w:val="NormalTok"/>
-        </w:rPr>
-        <w:t xml:space="preserve">     ├─────────────────┤</w:t>
-      </w:r>
-      <w:r>
-        <w:br/>
-      </w:r>
-      <w:r>
-        <w:rPr>
-          <w:rStyle w:val="NormalTok"/>
-        </w:rPr>
-        <w:t xml:space="preserve">  1. │     31      109 │</w:t>
-      </w:r>
-      <w:r>
-        <w:br/>
-      </w:r>
-      <w:r>
-        <w:rPr>
-          <w:rStyle w:val="NormalTok"/>
-        </w:rPr>
-        <w:t xml:space="preserve">  2. │     17      122 │</w:t>
-      </w:r>
-      <w:r>
-        <w:br/>
-      </w:r>
-      <w:r>
-        <w:rPr>
-          <w:rStyle w:val="NormalTok"/>
-        </w:rPr>
-        <w:t xml:space="preserve">     └─────────────────┘</w:t>
-      </w:r>
-    </w:p>
-    <w:bookmarkEnd w:id="39"/>
-    <w:bookmarkStart w:id="40" w:name="enter-data-by-hand"/>
-    <w:p>
-      <w:pPr>
-        <w:pStyle w:val="Heading1"/>
-      </w:pPr>
-      <w:r>
-        <w:t xml:space="preserve">Enter Data By Hand</w:t>
-      </w:r>
-    </w:p>
-    <w:p>
-      <w:pPr>
-        <w:pStyle w:val="FirstParagraph"/>
-      </w:pPr>
-      <w:r>
-        <w:t xml:space="preserve">There are many alternative commands to do this, but the easiest way is using</w:t>
-      </w:r>
-      <w:r>
-        <w:t xml:space="preserve"> </w:t>
-      </w:r>
-      <w:r>
-        <w:rPr>
-          <w:rStyle w:val="VerbatimChar"/>
-        </w:rPr>
-        <w:t xml:space="preserve">edit</w:t>
-      </w:r>
-      <w:r>
-        <w:t xml:space="preserve">.</w:t>
-      </w:r>
-    </w:p>
-    <w:p>
-      <w:pPr>
-        <w:pStyle w:val="BodyText"/>
-      </w:pPr>
-      <w:r>
-        <w:t xml:space="preserve">I have already done this. Note the structure of the data is different from above.</w:t>
-      </w:r>
-    </w:p>
-    <w:p>
-      <w:pPr>
-        <w:pStyle w:val="SourceCode"/>
-      </w:pPr>
-      <w:r>
-        <w:rPr>
-          <w:rStyle w:val="NormalTok"/>
-        </w:rPr>
-        <w:t xml:space="preserve">. </w:t>
-      </w:r>
-      <w:r>
-        <w:rPr>
-          <w:rStyle w:val="KeywordTok"/>
-        </w:rPr>
-        <w:t xml:space="preserve">use</w:t>
-      </w:r>
-      <w:r>
-        <w:rPr>
-          <w:rStyle w:val="NormalTok"/>
-        </w:rPr>
-        <w:t xml:space="preserve"> </w:t>
-      </w:r>
-      <w:r>
-        <w:rPr>
-          <w:rStyle w:val="StringTok"/>
-        </w:rPr>
-        <w:t xml:space="preserve">"FrenchSkiiers.dta"</w:t>
-      </w:r>
-      <w:r>
-        <w:rPr>
-          <w:rStyle w:val="NormalTok"/>
-        </w:rPr>
-        <w:t xml:space="preserve">, </w:t>
-      </w:r>
-      <w:r>
-        <w:rPr>
-          <w:rStyle w:val="KeywordTok"/>
-        </w:rPr>
-        <w:t xml:space="preserve">clear</w:t>
-      </w:r>
-    </w:p>
-    <w:p>
-      <w:pPr>
-        <w:pStyle w:val="SourceCode"/>
-      </w:pPr>
-      <w:r>
-        <w:rPr>
-          <w:rStyle w:val="NormalTok"/>
-        </w:rPr>
-        <w:t xml:space="preserve">. </w:t>
-      </w:r>
-      <w:r>
-        <w:rPr>
-          <w:rStyle w:val="OtherTok"/>
-        </w:rPr>
-        <w:t xml:space="preserve">list</w:t>
-      </w:r>
-      <w:r>
-        <w:rPr>
-          <w:rStyle w:val="NormalTok"/>
-        </w:rPr>
-        <w:t xml:space="preserve"> </w:t>
-      </w:r>
-      <w:r>
-        <w:rPr>
-          <w:rStyle w:val="CommentTok"/>
-        </w:rPr>
-        <w:t xml:space="preserve">// list the data</w:t>
-      </w:r>
-      <w:r>
-        <w:br/>
-      </w:r>
-      <w:r>
-        <w:br/>
-      </w:r>
-      <w:r>
-        <w:rPr>
-          <w:rStyle w:val="NormalTok"/>
-        </w:rPr>
-        <w:t xml:space="preserve">     ┌─────────────────────────────────┐</w:t>
-      </w:r>
-      <w:r>
-        <w:br/>
-      </w:r>
-      <w:r>
-        <w:rPr>
-          <w:rStyle w:val="NormalTok"/>
-        </w:rPr>
-        <w:t xml:space="preserve">     │            Tx   Outcome   Count │</w:t>
-      </w:r>
-      <w:r>
-        <w:br/>
-      </w:r>
-      <w:r>
-        <w:rPr>
-          <w:rStyle w:val="NormalTok"/>
-        </w:rPr>
-        <w:t xml:space="preserve">     ├─────────────────────────────────┤</w:t>
-      </w:r>
-      <w:r>
-        <w:br/>
-      </w:r>
-      <w:r>
-        <w:rPr>
-          <w:rStyle w:val="NormalTok"/>
-        </w:rPr>
-        <w:t xml:space="preserve">  1. │ Ascorbic Acid      Cold      17 │</w:t>
-      </w:r>
-      <w:r>
-        <w:br/>
-      </w:r>
-      <w:r>
-        <w:rPr>
-          <w:rStyle w:val="NormalTok"/>
-        </w:rPr>
-        <w:t xml:space="preserve">  2. │ Ascorbic Acid   No Cold     122 │</w:t>
-      </w:r>
-      <w:r>
-        <w:br/>
-      </w:r>
-      <w:r>
-        <w:rPr>
-          <w:rStyle w:val="NormalTok"/>
-        </w:rPr>
-        <w:t xml:space="preserve">  3. │       Placebo      Cold      31 │</w:t>
-      </w:r>
-      <w:r>
-        <w:br/>
-      </w:r>
-      <w:r>
-        <w:rPr>
-          <w:rStyle w:val="NormalTok"/>
-        </w:rPr>
-        <w:t xml:space="preserve">  4. │       Placebo   No Cold     109 │</w:t>
-      </w:r>
-      <w:r>
-        <w:br/>
-      </w:r>
-      <w:r>
-        <w:rPr>
-          <w:rStyle w:val="NormalTok"/>
-        </w:rPr>
-        <w:t xml:space="preserve">     └─────────────────────────────────┘</w:t>
-      </w:r>
-    </w:p>
-    <w:bookmarkEnd w:id="40"/>
-    <w:bookmarkStart w:id="42" w:name="mosaic-plot"/>
-    <w:p>
-      <w:pPr>
-        <w:pStyle w:val="Heading1"/>
-      </w:pPr>
-      <w:r>
-        <w:t xml:space="preserve">Mosaic Plot</w:t>
-      </w:r>
-    </w:p>
-    <w:p>
-      <w:pPr>
-        <w:pStyle w:val="SourceCode"/>
-      </w:pPr>
-      <w:r>
-        <w:rPr>
-          <w:rStyle w:val="NormalTok"/>
-        </w:rPr>
-        <w:t xml:space="preserve">. spineplot Tx Outcome, </w:t>
-      </w:r>
-      <w:r>
-        <w:rPr>
-          <w:rStyle w:val="DecValTok"/>
-        </w:rPr>
-        <w:t xml:space="preserve">scheme</w:t>
-      </w:r>
-      <w:r>
-        <w:rPr>
-          <w:rStyle w:val="NormalTok"/>
-        </w:rPr>
-        <w:t xml:space="preserve">(burd)</w:t>
-      </w:r>
-    </w:p>
-    <w:p>
-      <w:pPr>
-        <w:pStyle w:val="SourceCode"/>
-      </w:pPr>
-      <w:r>
-        <w:rPr>
-          <w:rStyle w:val="NormalTok"/>
-        </w:rPr>
-        <w:t xml:space="preserve">. </w:t>
-      </w:r>
-      <w:r>
-        <w:rPr>
-          <w:rStyle w:val="KeywordTok"/>
-        </w:rPr>
-        <w:t xml:space="preserve">graph</w:t>
-      </w:r>
-      <w:r>
-        <w:rPr>
-          <w:rStyle w:val="NormalTok"/>
-        </w:rPr>
-        <w:t xml:space="preserve"> </w:t>
-      </w:r>
-      <w:r>
-        <w:rPr>
-          <w:rStyle w:val="KeywordTok"/>
-        </w:rPr>
-        <w:t xml:space="preserve">export</w:t>
-      </w:r>
-      <w:r>
-        <w:rPr>
-          <w:rStyle w:val="NormalTok"/>
-        </w:rPr>
-        <w:t xml:space="preserve"> FrenchSkiiers1.png, </w:t>
-      </w:r>
-      <w:r>
-        <w:rPr>
-          <w:rStyle w:val="KeywordTok"/>
-        </w:rPr>
-        <w:t xml:space="preserve">width</w:t>
-      </w:r>
-      <w:r>
-        <w:rPr>
-          <w:rStyle w:val="NormalTok"/>
-        </w:rPr>
-        <w:t xml:space="preserve">(500) </w:t>
-      </w:r>
-      <w:r>
-        <w:rPr>
-          <w:rStyle w:val="KeywordTok"/>
-        </w:rPr>
-        <w:t xml:space="preserve">replace</w:t>
-      </w:r>
-      <w:r>
-        <w:br/>
-      </w:r>
-      <w:r>
-        <w:rPr>
-          <w:rStyle w:val="NormalTok"/>
-        </w:rPr>
-        <w:t xml:space="preserve">file</w:t>
-      </w:r>
-      <w:r>
-        <w:br/>
-      </w:r>
-      <w:r>
-        <w:rPr>
-          <w:rStyle w:val="NormalTok"/>
-        </w:rPr>
-        <w:t xml:space="preserve">    /Users/agrogan/Desktop/GitHub/newstuff/categorical/contingency-tables/FrenchSkiiers1.png</w:t>
-      </w:r>
-      <w:r>
-        <w:br/>
-      </w:r>
-      <w:r>
-        <w:rPr>
-          <w:rStyle w:val="NormalTok"/>
-        </w:rPr>
-        <w:t xml:space="preserve">    saved </w:t>
+        <w:t xml:space="preserve">quarter</w:t>
+      </w:r>
+      <w:r>
+        <w:rPr>
+          <w:rStyle w:val="NormalTok"/>
+        </w:rPr>
+        <w:t xml:space="preserve">-b</w:t>
+      </w:r>
+      <w:r>
+        <w:br/>
+      </w:r>
+      <w:r>
+        <w:rPr>
+          <w:rStyle w:val="NormalTok"/>
+        </w:rPr>
+        <w:t xml:space="preserve">    &gt; ar1.png saved </w:t>
       </w:r>
       <w:r>
         <w:rPr>
@@ -3567,12 +2137,305 @@
           <wp:inline>
             <wp:extent cx="5943600" cy="4326940"/>
             <wp:effectExtent b="0" l="0" r="0" t="0"/>
-            <wp:docPr descr="Mosaic Plot Attempt 1" title="" id="1" name="Picture"/>
+            <wp:docPr descr="Bar Chart 1" title="" id="38" name="Picture"/>
             <a:graphic>
               <a:graphicData uri="http://schemas.openxmlformats.org/drawingml/2006/picture">
                 <pic:pic>
                   <pic:nvPicPr>
-                    <pic:cNvPr descr="FrenchSkiiers1.png" id="0" name="Picture"/>
+                    <pic:cNvPr descr="nickel-quarter-bar1.png" id="39" name="Picture"/>
+                    <pic:cNvPicPr>
+                      <a:picLocks noChangeArrowheads="1" noChangeAspect="1"/>
+                    </pic:cNvPicPr>
+                  </pic:nvPicPr>
+                  <pic:blipFill>
+                    <a:blip r:embed="rId37"/>
+                    <a:stretch>
+                      <a:fillRect/>
+                    </a:stretch>
+                  </pic:blipFill>
+                  <pic:spPr bwMode="auto">
+                    <a:xfrm>
+                      <a:off x="0" y="0"/>
+                      <a:ext cx="5943600" cy="4326940"/>
+                    </a:xfrm>
+                    <a:prstGeom prst="rect">
+                      <a:avLst/>
+                    </a:prstGeom>
+                    <a:noFill/>
+                    <a:ln w="9525">
+                      <a:noFill/>
+                      <a:headEnd/>
+                      <a:tailEnd/>
+                    </a:ln>
+                  </pic:spPr>
+                </pic:pic>
+              </a:graphicData>
+            </a:graphic>
+          </wp:inline>
+        </w:drawing>
+      </w:r>
+    </w:p>
+    <w:p>
+      <w:pPr>
+        <w:pStyle w:val="ImageCaption"/>
+      </w:pPr>
+      <w:r>
+        <w:t xml:space="preserve">Bar Chart 1</w:t>
+      </w:r>
+    </w:p>
+    <w:bookmarkEnd w:id="40"/>
+    <w:bookmarkStart w:id="44" w:name="bar-chart-2"/>
+    <w:p>
+      <w:pPr>
+        <w:pStyle w:val="Heading1"/>
+      </w:pPr>
+      <w:r>
+        <w:t xml:space="preserve">Bar Chart (2)</w:t>
+      </w:r>
+    </w:p>
+    <w:p>
+      <w:pPr>
+        <w:pStyle w:val="FirstParagraph"/>
+      </w:pPr>
+      <w:r>
+        <w:t xml:space="preserve">Option</w:t>
+      </w:r>
+      <w:r>
+        <w:t xml:space="preserve"> </w:t>
+      </w:r>
+      <w:r>
+        <w:rPr>
+          <w:rStyle w:val="VerbatimChar"/>
+        </w:rPr>
+        <w:t xml:space="preserve">asyvars</w:t>
+      </w:r>
+      <w:r>
+        <w:t xml:space="preserve"> </w:t>
+      </w:r>
+      <w:r>
+        <w:t xml:space="preserve">adds a crucial color element.</w:t>
+      </w:r>
+    </w:p>
+    <w:p>
+      <w:pPr>
+        <w:pStyle w:val="SourceCode"/>
+      </w:pPr>
+      <w:r>
+        <w:rPr>
+          <w:rStyle w:val="NormalTok"/>
+        </w:rPr>
+        <w:t xml:space="preserve">. </w:t>
+      </w:r>
+      <w:r>
+        <w:rPr>
+          <w:rStyle w:val="KeywordTok"/>
+        </w:rPr>
+        <w:t xml:space="preserve">graph</w:t>
+      </w:r>
+      <w:r>
+        <w:rPr>
+          <w:rStyle w:val="NormalTok"/>
+        </w:rPr>
+        <w:t xml:space="preserve"> </w:t>
+      </w:r>
+      <w:r>
+        <w:rPr>
+          <w:rStyle w:val="BaseNTok"/>
+        </w:rPr>
+        <w:t xml:space="preserve">bar</w:t>
+      </w:r>
+      <w:r>
+        <w:rPr>
+          <w:rStyle w:val="NormalTok"/>
+        </w:rPr>
+        <w:t xml:space="preserve">, </w:t>
+      </w:r>
+      <w:r>
+        <w:rPr>
+          <w:rStyle w:val="BaseNTok"/>
+        </w:rPr>
+        <w:t xml:space="preserve">over</w:t>
+      </w:r>
+      <w:r>
+        <w:rPr>
+          <w:rStyle w:val="NormalTok"/>
+        </w:rPr>
+        <w:t xml:space="preserve">(</w:t>
+      </w:r>
+      <w:r>
+        <w:rPr>
+          <w:rStyle w:val="FunctionTok"/>
+        </w:rPr>
+        <w:t xml:space="preserve">quarter</w:t>
+      </w:r>
+      <w:r>
+        <w:rPr>
+          <w:rStyle w:val="NormalTok"/>
+        </w:rPr>
+        <w:t xml:space="preserve">) </w:t>
+      </w:r>
+      <w:r>
+        <w:rPr>
+          <w:rStyle w:val="BaseNTok"/>
+        </w:rPr>
+        <w:t xml:space="preserve">over</w:t>
+      </w:r>
+      <w:r>
+        <w:rPr>
+          <w:rStyle w:val="NormalTok"/>
+        </w:rPr>
+        <w:t xml:space="preserve">(nickel) </w:t>
+      </w:r>
+      <w:r>
+        <w:rPr>
+          <w:rStyle w:val="DecValTok"/>
+        </w:rPr>
+        <w:t xml:space="preserve">scheme</w:t>
+      </w:r>
+      <w:r>
+        <w:rPr>
+          <w:rStyle w:val="NormalTok"/>
+        </w:rPr>
+        <w:t xml:space="preserve">(burd) asyvars</w:t>
+      </w:r>
+    </w:p>
+    <w:p>
+      <w:pPr>
+        <w:pStyle w:val="SourceCode"/>
+      </w:pPr>
+      <w:r>
+        <w:rPr>
+          <w:rStyle w:val="NormalTok"/>
+        </w:rPr>
+        <w:t xml:space="preserve">. </w:t>
+      </w:r>
+      <w:r>
+        <w:rPr>
+          <w:rStyle w:val="KeywordTok"/>
+        </w:rPr>
+        <w:t xml:space="preserve">graph</w:t>
+      </w:r>
+      <w:r>
+        <w:rPr>
+          <w:rStyle w:val="NormalTok"/>
+        </w:rPr>
+        <w:t xml:space="preserve"> </w:t>
+      </w:r>
+      <w:r>
+        <w:rPr>
+          <w:rStyle w:val="KeywordTok"/>
+        </w:rPr>
+        <w:t xml:space="preserve">export</w:t>
+      </w:r>
+      <w:r>
+        <w:rPr>
+          <w:rStyle w:val="NormalTok"/>
+        </w:rPr>
+        <w:t xml:space="preserve"> nickel-</w:t>
+      </w:r>
+      <w:r>
+        <w:rPr>
+          <w:rStyle w:val="FunctionTok"/>
+        </w:rPr>
+        <w:t xml:space="preserve">quarter</w:t>
+      </w:r>
+      <w:r>
+        <w:rPr>
+          <w:rStyle w:val="NormalTok"/>
+        </w:rPr>
+        <w:t xml:space="preserve">-bar2.png, </w:t>
+      </w:r>
+      <w:r>
+        <w:rPr>
+          <w:rStyle w:val="KeywordTok"/>
+        </w:rPr>
+        <w:t xml:space="preserve">width</w:t>
+      </w:r>
+      <w:r>
+        <w:rPr>
+          <w:rStyle w:val="NormalTok"/>
+        </w:rPr>
+        <w:t xml:space="preserve">(500) </w:t>
+      </w:r>
+      <w:r>
+        <w:rPr>
+          <w:rStyle w:val="KeywordTok"/>
+        </w:rPr>
+        <w:t xml:space="preserve">replace</w:t>
+      </w:r>
+      <w:r>
+        <w:br/>
+      </w:r>
+      <w:r>
+        <w:rPr>
+          <w:rStyle w:val="NormalTok"/>
+        </w:rPr>
+        <w:t xml:space="preserve">file</w:t>
+      </w:r>
+      <w:r>
+        <w:br/>
+      </w:r>
+      <w:r>
+        <w:rPr>
+          <w:rStyle w:val="NormalTok"/>
+        </w:rPr>
+        <w:t xml:space="preserve">    /Users/agrogan/Desktop/GitHub/newstuff/categorical/contingency-tables/nickel-</w:t>
+      </w:r>
+      <w:r>
+        <w:rPr>
+          <w:rStyle w:val="FunctionTok"/>
+        </w:rPr>
+        <w:t xml:space="preserve">quarter</w:t>
+      </w:r>
+      <w:r>
+        <w:rPr>
+          <w:rStyle w:val="NormalTok"/>
+        </w:rPr>
+        <w:t xml:space="preserve">-b</w:t>
+      </w:r>
+      <w:r>
+        <w:br/>
+      </w:r>
+      <w:r>
+        <w:rPr>
+          <w:rStyle w:val="NormalTok"/>
+        </w:rPr>
+        <w:t xml:space="preserve">    &gt; ar2.png saved </w:t>
+      </w:r>
+      <w:r>
+        <w:rPr>
+          <w:rStyle w:val="KeywordTok"/>
+        </w:rPr>
+        <w:t xml:space="preserve">as</w:t>
+      </w:r>
+      <w:r>
+        <w:rPr>
+          <w:rStyle w:val="NormalTok"/>
+        </w:rPr>
+        <w:t xml:space="preserve"> PNG </w:t>
+      </w:r>
+      <w:r>
+        <w:rPr>
+          <w:rStyle w:val="KeywordTok"/>
+        </w:rPr>
+        <w:t xml:space="preserve">format</w:t>
+      </w:r>
+    </w:p>
+    <w:p>
+      <w:pPr>
+        <w:pStyle w:val="CaptionedFigure"/>
+      </w:pPr>
+      <w:r>
+        <w:drawing>
+          <wp:inline>
+            <wp:extent cx="5943600" cy="4326940"/>
+            <wp:effectExtent b="0" l="0" r="0" t="0"/>
+            <wp:docPr descr="Bar Chart 2" title="" id="42" name="Picture"/>
+            <a:graphic>
+              <a:graphicData uri="http://schemas.openxmlformats.org/drawingml/2006/picture">
+                <pic:pic>
+                  <pic:nvPicPr>
+                    <pic:cNvPr descr="nickel-quarter-bar2.png" id="43" name="Picture"/>
                     <pic:cNvPicPr>
                       <a:picLocks noChangeArrowheads="1" noChangeAspect="1"/>
                     </pic:cNvPicPr>
@@ -3610,17 +2473,40 @@
         <w:pStyle w:val="ImageCaption"/>
       </w:pPr>
       <w:r>
-        <w:t xml:space="preserve">Mosaic Plot Attempt 1</w:t>
-      </w:r>
-    </w:p>
-    <w:bookmarkEnd w:id="42"/>
-    <w:bookmarkStart w:id="44" w:name="mosaic-plot-2"/>
+        <w:t xml:space="preserve">Bar Chart 2</w:t>
+      </w:r>
+    </w:p>
+    <w:bookmarkEnd w:id="44"/>
+    <w:bookmarkStart w:id="48" w:name="horizontal-bar-chart"/>
     <w:p>
       <w:pPr>
         <w:pStyle w:val="Heading1"/>
       </w:pPr>
       <w:r>
-        <w:t xml:space="preserve">Mosaic Plot (2)</w:t>
+        <w:t xml:space="preserve">Horizontal Bar Chart</w:t>
+      </w:r>
+    </w:p>
+    <w:p>
+      <w:pPr>
+        <w:pStyle w:val="FirstParagraph"/>
+      </w:pPr>
+      <w:r>
+        <w:t xml:space="preserve">And</w:t>
+      </w:r>
+      <w:r>
+        <w:t xml:space="preserve"> </w:t>
+      </w:r>
+      <w:r>
+        <w:rPr>
+          <w:rStyle w:val="VerbatimChar"/>
+        </w:rPr>
+        <w:t xml:space="preserve">hbar</w:t>
+      </w:r>
+      <w:r>
+        <w:t xml:space="preserve"> </w:t>
+      </w:r>
+      <w:r>
+        <w:t xml:space="preserve">may improve legibility even more.</w:t>
       </w:r>
     </w:p>
     <w:p>
@@ -3631,19 +2517,67 @@
         <w:rPr>
           <w:rStyle w:val="NormalTok"/>
         </w:rPr>
-        <w:t xml:space="preserve">. spineplot Outcome Tx [</w:t>
-      </w:r>
-      <w:r>
-        <w:rPr>
-          <w:rStyle w:val="KeywordTok"/>
-        </w:rPr>
-        <w:t xml:space="preserve">fweight</w:t>
-      </w:r>
-      <w:r>
-        <w:rPr>
-          <w:rStyle w:val="NormalTok"/>
-        </w:rPr>
-        <w:t xml:space="preserve">=Count], </w:t>
+        <w:t xml:space="preserve">. </w:t>
+      </w:r>
+      <w:r>
+        <w:rPr>
+          <w:rStyle w:val="KeywordTok"/>
+        </w:rPr>
+        <w:t xml:space="preserve">graph</w:t>
+      </w:r>
+      <w:r>
+        <w:rPr>
+          <w:rStyle w:val="NormalTok"/>
+        </w:rPr>
+        <w:t xml:space="preserve"> </w:t>
+      </w:r>
+      <w:r>
+        <w:rPr>
+          <w:rStyle w:val="BaseNTok"/>
+        </w:rPr>
+        <w:t xml:space="preserve">hbar</w:t>
+      </w:r>
+      <w:r>
+        <w:rPr>
+          <w:rStyle w:val="NormalTok"/>
+        </w:rPr>
+        <w:t xml:space="preserve">, </w:t>
+      </w:r>
+      <w:r>
+        <w:rPr>
+          <w:rStyle w:val="BaseNTok"/>
+        </w:rPr>
+        <w:t xml:space="preserve">over</w:t>
+      </w:r>
+      <w:r>
+        <w:rPr>
+          <w:rStyle w:val="NormalTok"/>
+        </w:rPr>
+        <w:t xml:space="preserve">(</w:t>
+      </w:r>
+      <w:r>
+        <w:rPr>
+          <w:rStyle w:val="FunctionTok"/>
+        </w:rPr>
+        <w:t xml:space="preserve">quarter</w:t>
+      </w:r>
+      <w:r>
+        <w:rPr>
+          <w:rStyle w:val="NormalTok"/>
+        </w:rPr>
+        <w:t xml:space="preserve">) </w:t>
+      </w:r>
+      <w:r>
+        <w:rPr>
+          <w:rStyle w:val="BaseNTok"/>
+        </w:rPr>
+        <w:t xml:space="preserve">over</w:t>
+      </w:r>
+      <w:r>
+        <w:rPr>
+          <w:rStyle w:val="NormalTok"/>
+        </w:rPr>
+        <w:t xml:space="preserve">(nickel) </w:t>
       </w:r>
       <w:r>
         <w:rPr>
@@ -3655,13 +2589,7 @@
         <w:rPr>
           <w:rStyle w:val="NormalTok"/>
         </w:rPr>
-        <w:t xml:space="preserve">(burd) </w:t>
-      </w:r>
-      <w:r>
-        <w:rPr>
-          <w:rStyle w:val="CommentTok"/>
-        </w:rPr>
-        <w:t xml:space="preserve">// order matters to interpretability</w:t>
+        <w:t xml:space="preserve">(burd) asyvars</w:t>
       </w:r>
     </w:p>
     <w:p>
@@ -3696,7 +2624,19 @@
         <w:rPr>
           <w:rStyle w:val="NormalTok"/>
         </w:rPr>
-        <w:t xml:space="preserve"> FrenchSkiiers2.png, </w:t>
+        <w:t xml:space="preserve"> nickel-</w:t>
+      </w:r>
+      <w:r>
+        <w:rPr>
+          <w:rStyle w:val="FunctionTok"/>
+        </w:rPr>
+        <w:t xml:space="preserve">quarter</w:t>
+      </w:r>
+      <w:r>
+        <w:rPr>
+          <w:rStyle w:val="NormalTok"/>
+        </w:rPr>
+        <w:t xml:space="preserve">-bar3.png, </w:t>
       </w:r>
       <w:r>
         <w:rPr>
@@ -3732,16 +2672,28 @@
         <w:rPr>
           <w:rStyle w:val="NormalTok"/>
         </w:rPr>
-        <w:t xml:space="preserve">    /Users/agrogan/Desktop/GitHub/newstuff/categorical/contingency-tables/FrenchSkiiers2.png</w:t>
-      </w:r>
-      <w:r>
-        <w:br/>
-      </w:r>
-      <w:r>
-        <w:rPr>
-          <w:rStyle w:val="NormalTok"/>
-        </w:rPr>
-        <w:t xml:space="preserve">    saved </w:t>
+        <w:t xml:space="preserve">    /Users/agrogan/Desktop/GitHub/newstuff/categorical/contingency-tables/nickel-</w:t>
+      </w:r>
+      <w:r>
+        <w:rPr>
+          <w:rStyle w:val="FunctionTok"/>
+        </w:rPr>
+        <w:t xml:space="preserve">quarter</w:t>
+      </w:r>
+      <w:r>
+        <w:rPr>
+          <w:rStyle w:val="NormalTok"/>
+        </w:rPr>
+        <w:t xml:space="preserve">-b</w:t>
+      </w:r>
+      <w:r>
+        <w:br/>
+      </w:r>
+      <w:r>
+        <w:rPr>
+          <w:rStyle w:val="NormalTok"/>
+        </w:rPr>
+        <w:t xml:space="preserve">    &gt; ar3.png saved </w:t>
       </w:r>
       <w:r>
         <w:rPr>
@@ -3771,18 +2723,18 @@
           <wp:inline>
             <wp:extent cx="5943600" cy="4326940"/>
             <wp:effectExtent b="0" l="0" r="0" t="0"/>
-            <wp:docPr descr="Mosaic Plot Attempt 2" title="" id="1" name="Picture"/>
+            <wp:docPr descr="Bar Chart 3" title="" id="46" name="Picture"/>
             <a:graphic>
               <a:graphicData uri="http://schemas.openxmlformats.org/drawingml/2006/picture">
                 <pic:pic>
                   <pic:nvPicPr>
-                    <pic:cNvPr descr="FrenchSkiiers2.png" id="0" name="Picture"/>
+                    <pic:cNvPr descr="nickel-quarter-bar3.png" id="47" name="Picture"/>
                     <pic:cNvPicPr>
                       <a:picLocks noChangeArrowheads="1" noChangeAspect="1"/>
                     </pic:cNvPicPr>
                   </pic:nvPicPr>
                   <pic:blipFill>
-                    <a:blip r:embed="rId43"/>
+                    <a:blip r:embed="rId45"/>
                     <a:stretch>
                       <a:fillRect/>
                     </a:stretch>
@@ -3814,11 +2766,1065 @@
         <w:pStyle w:val="ImageCaption"/>
       </w:pPr>
       <w:r>
+        <w:t xml:space="preserve">Bar Chart 3</w:t>
+      </w:r>
+    </w:p>
+    <w:bookmarkEnd w:id="48"/>
+    <w:bookmarkStart w:id="49" w:name="french-skiiers"/>
+    <w:p>
+      <w:pPr>
+        <w:pStyle w:val="Heading1"/>
+      </w:pPr>
+      <w:r>
+        <w:t xml:space="preserve">1961 French Skiiers</w:t>
+      </w:r>
+    </w:p>
+    <w:p>
+      <w:pPr>
+        <w:pStyle w:val="SourceCode"/>
+      </w:pPr>
+      <w:r>
+        <w:rPr>
+          <w:rStyle w:val="NormalTok"/>
+        </w:rPr>
+        <w:t xml:space="preserve">. </w:t>
+      </w:r>
+      <w:r>
+        <w:rPr>
+          <w:rStyle w:val="KeywordTok"/>
+        </w:rPr>
+        <w:t xml:space="preserve">clear</w:t>
+      </w:r>
+      <w:r>
+        <w:rPr>
+          <w:rStyle w:val="NormalTok"/>
+        </w:rPr>
+        <w:t xml:space="preserve"> </w:t>
+      </w:r>
+      <w:r>
+        <w:rPr>
+          <w:rStyle w:val="OtherTok"/>
+        </w:rPr>
+        <w:t xml:space="preserve">all</w:t>
+      </w:r>
+    </w:p>
+    <w:bookmarkEnd w:id="49"/>
+    <w:bookmarkStart w:id="50" w:name="define-matrix"/>
+    <w:p>
+      <w:pPr>
+        <w:pStyle w:val="Heading1"/>
+      </w:pPr>
+      <w:r>
+        <w:t xml:space="preserve">Define Matrix</w:t>
+      </w:r>
+    </w:p>
+    <w:p>
+      <w:pPr>
+        <w:pStyle w:val="SourceCode"/>
+      </w:pPr>
+      <w:r>
+        <w:rPr>
+          <w:rStyle w:val="NormalTok"/>
+        </w:rPr>
+        <w:t xml:space="preserve">. </w:t>
+      </w:r>
+      <w:r>
+        <w:rPr>
+          <w:rStyle w:val="FunctionTok"/>
+        </w:rPr>
+        <w:t xml:space="preserve">matrix</w:t>
+      </w:r>
+      <w:r>
+        <w:rPr>
+          <w:rStyle w:val="NormalTok"/>
+        </w:rPr>
+        <w:t xml:space="preserve"> input FrenchSkiiers = (31, 109 \ 17, 122)</w:t>
+      </w:r>
+    </w:p>
+    <w:p>
+      <w:pPr>
+        <w:pStyle w:val="SourceCode"/>
+      </w:pPr>
+      <w:r>
+        <w:rPr>
+          <w:rStyle w:val="NormalTok"/>
+        </w:rPr>
+        <w:t xml:space="preserve">. </w:t>
+      </w:r>
+      <w:r>
+        <w:rPr>
+          <w:rStyle w:val="FunctionTok"/>
+        </w:rPr>
+        <w:t xml:space="preserve">matrix</w:t>
+      </w:r>
+      <w:r>
+        <w:rPr>
+          <w:rStyle w:val="NormalTok"/>
+        </w:rPr>
+        <w:t xml:space="preserve"> </w:t>
+      </w:r>
+      <w:r>
+        <w:rPr>
+          <w:rStyle w:val="OtherTok"/>
+        </w:rPr>
+        <w:t xml:space="preserve">rownames</w:t>
+      </w:r>
+      <w:r>
+        <w:rPr>
+          <w:rStyle w:val="NormalTok"/>
+        </w:rPr>
+        <w:t xml:space="preserve"> FrenchSkiiers = Placebo AscorbicAcid</w:t>
+      </w:r>
+    </w:p>
+    <w:p>
+      <w:pPr>
+        <w:pStyle w:val="SourceCode"/>
+      </w:pPr>
+      <w:r>
+        <w:rPr>
+          <w:rStyle w:val="NormalTok"/>
+        </w:rPr>
+        <w:t xml:space="preserve">. </w:t>
+      </w:r>
+      <w:r>
+        <w:rPr>
+          <w:rStyle w:val="FunctionTok"/>
+        </w:rPr>
+        <w:t xml:space="preserve">matrix</w:t>
+      </w:r>
+      <w:r>
+        <w:rPr>
+          <w:rStyle w:val="NormalTok"/>
+        </w:rPr>
+        <w:t xml:space="preserve"> </w:t>
+      </w:r>
+      <w:r>
+        <w:rPr>
+          <w:rStyle w:val="OtherTok"/>
+        </w:rPr>
+        <w:t xml:space="preserve">colnames</w:t>
+      </w:r>
+      <w:r>
+        <w:rPr>
+          <w:rStyle w:val="NormalTok"/>
+        </w:rPr>
+        <w:t xml:space="preserve"> FrenchSkiiers = Cold NoCold</w:t>
+      </w:r>
+    </w:p>
+    <w:p>
+      <w:pPr>
+        <w:pStyle w:val="SourceCode"/>
+      </w:pPr>
+      <w:r>
+        <w:rPr>
+          <w:rStyle w:val="NormalTok"/>
+        </w:rPr>
+        <w:t xml:space="preserve">. </w:t>
+      </w:r>
+      <w:r>
+        <w:rPr>
+          <w:rStyle w:val="FunctionTok"/>
+        </w:rPr>
+        <w:t xml:space="preserve">matrix</w:t>
+      </w:r>
+      <w:r>
+        <w:rPr>
+          <w:rStyle w:val="NormalTok"/>
+        </w:rPr>
+        <w:t xml:space="preserve"> </w:t>
+      </w:r>
+      <w:r>
+        <w:rPr>
+          <w:rStyle w:val="OtherTok"/>
+        </w:rPr>
+        <w:t xml:space="preserve">list</w:t>
+      </w:r>
+      <w:r>
+        <w:rPr>
+          <w:rStyle w:val="NormalTok"/>
+        </w:rPr>
+        <w:t xml:space="preserve"> FrenchSkiiers</w:t>
+      </w:r>
+      <w:r>
+        <w:br/>
+      </w:r>
+      <w:r>
+        <w:br/>
+      </w:r>
+      <w:r>
+        <w:rPr>
+          <w:rStyle w:val="NormalTok"/>
+        </w:rPr>
+        <w:t xml:space="preserve">FrenchSkiiers[2,2]</w:t>
+      </w:r>
+      <w:r>
+        <w:br/>
+      </w:r>
+      <w:r>
+        <w:rPr>
+          <w:rStyle w:val="NormalTok"/>
+        </w:rPr>
+        <w:t xml:space="preserve">                Cold  NoCold</w:t>
+      </w:r>
+      <w:r>
+        <w:br/>
+      </w:r>
+      <w:r>
+        <w:rPr>
+          <w:rStyle w:val="NormalTok"/>
+        </w:rPr>
+        <w:t xml:space="preserve">     Placebo      31     109</w:t>
+      </w:r>
+      <w:r>
+        <w:br/>
+      </w:r>
+      <w:r>
+        <w:rPr>
+          <w:rStyle w:val="NormalTok"/>
+        </w:rPr>
+        <w:t xml:space="preserve">AscorbicAcid      17     122</w:t>
+      </w:r>
+    </w:p>
+    <w:bookmarkEnd w:id="50"/>
+    <w:bookmarkStart w:id="52" w:name="theme-music"/>
+    <w:p>
+      <w:pPr>
+        <w:pStyle w:val="Heading1"/>
+      </w:pPr>
+      <w:r>
+        <w:t xml:space="preserve">Theme Music</w:t>
+      </w:r>
+    </w:p>
+    <w:p>
+      <w:pPr>
+        <w:pStyle w:val="FirstParagraph"/>
+      </w:pPr>
+      <w:hyperlink r:id="rId51">
+        <w:r>
+          <w:rPr>
+            <w:rStyle w:val="Hyperlink"/>
+          </w:rPr>
+          <w:t xml:space="preserve">Polo And Pan on Spotify</w:t>
+        </w:r>
+      </w:hyperlink>
+    </w:p>
+    <w:bookmarkEnd w:id="52"/>
+    <w:bookmarkStart w:id="53" w:name="try-making-a-data-set-from-matrix"/>
+    <w:p>
+      <w:pPr>
+        <w:pStyle w:val="Heading1"/>
+      </w:pPr>
+      <w:r>
+        <w:t xml:space="preserve">Try Making a Data Set From Matrix</w:t>
+      </w:r>
+    </w:p>
+    <w:p>
+      <w:pPr>
+        <w:pStyle w:val="SourceCode"/>
+      </w:pPr>
+      <w:r>
+        <w:rPr>
+          <w:rStyle w:val="NormalTok"/>
+        </w:rPr>
+        <w:t xml:space="preserve">. </w:t>
+      </w:r>
+      <w:r>
+        <w:rPr>
+          <w:rStyle w:val="KeywordTok"/>
+        </w:rPr>
+        <w:t xml:space="preserve">svmat</w:t>
+      </w:r>
+      <w:r>
+        <w:rPr>
+          <w:rStyle w:val="NormalTok"/>
+        </w:rPr>
+        <w:t xml:space="preserve"> FrenchSkiiers, </w:t>
+      </w:r>
+      <w:r>
+        <w:rPr>
+          <w:rStyle w:val="BaseNTok"/>
+        </w:rPr>
+        <w:t xml:space="preserve">name</w:t>
+      </w:r>
+      <w:r>
+        <w:rPr>
+          <w:rStyle w:val="NormalTok"/>
+        </w:rPr>
+        <w:t xml:space="preserve">(</w:t>
+      </w:r>
+      <w:r>
+        <w:rPr>
+          <w:rStyle w:val="FunctionTok"/>
+        </w:rPr>
+        <w:t xml:space="preserve">count</w:t>
+      </w:r>
+      <w:r>
+        <w:rPr>
+          <w:rStyle w:val="NormalTok"/>
+        </w:rPr>
+        <w:t xml:space="preserve">)</w:t>
+      </w:r>
+      <w:r>
+        <w:br/>
+      </w:r>
+      <w:r>
+        <w:rPr>
+          <w:rStyle w:val="NormalTok"/>
+        </w:rPr>
+        <w:t xml:space="preserve">number </w:t>
+      </w:r>
+      <w:r>
+        <w:rPr>
+          <w:rStyle w:val="KeywordTok"/>
+        </w:rPr>
+        <w:t xml:space="preserve">of</w:t>
+      </w:r>
+      <w:r>
+        <w:rPr>
+          <w:rStyle w:val="NormalTok"/>
+        </w:rPr>
+        <w:t xml:space="preserve"> observations will </w:t>
+      </w:r>
+      <w:r>
+        <w:rPr>
+          <w:rStyle w:val="KeywordTok"/>
+        </w:rPr>
+        <w:t xml:space="preserve">be</w:t>
+      </w:r>
+      <w:r>
+        <w:rPr>
+          <w:rStyle w:val="NormalTok"/>
+        </w:rPr>
+        <w:t xml:space="preserve"> </w:t>
+      </w:r>
+      <w:r>
+        <w:rPr>
+          <w:rStyle w:val="KeywordTok"/>
+        </w:rPr>
+        <w:t xml:space="preserve">reset</w:t>
+      </w:r>
+      <w:r>
+        <w:rPr>
+          <w:rStyle w:val="NormalTok"/>
+        </w:rPr>
+        <w:t xml:space="preserve"> to 2</w:t>
+      </w:r>
+      <w:r>
+        <w:br/>
+      </w:r>
+      <w:r>
+        <w:rPr>
+          <w:rStyle w:val="NormalTok"/>
+        </w:rPr>
+        <w:t xml:space="preserve">Press any key to </w:t>
+      </w:r>
+      <w:r>
+        <w:rPr>
+          <w:rStyle w:val="KeywordTok"/>
+        </w:rPr>
+        <w:t xml:space="preserve">continue</w:t>
+      </w:r>
+      <w:r>
+        <w:rPr>
+          <w:rStyle w:val="NormalTok"/>
+        </w:rPr>
+        <w:t xml:space="preserve">, </w:t>
+      </w:r>
+      <w:r>
+        <w:rPr>
+          <w:rStyle w:val="KeywordTok"/>
+        </w:rPr>
+        <w:t xml:space="preserve">or</w:t>
+      </w:r>
+      <w:r>
+        <w:rPr>
+          <w:rStyle w:val="NormalTok"/>
+        </w:rPr>
+        <w:t xml:space="preserve"> Break to abort</w:t>
+      </w:r>
+      <w:r>
+        <w:br/>
+      </w:r>
+      <w:r>
+        <w:rPr>
+          <w:rStyle w:val="NormalTok"/>
+        </w:rPr>
+        <w:t xml:space="preserve">Number </w:t>
+      </w:r>
+      <w:r>
+        <w:rPr>
+          <w:rStyle w:val="KeywordTok"/>
+        </w:rPr>
+        <w:t xml:space="preserve">of</w:t>
+      </w:r>
+      <w:r>
+        <w:rPr>
+          <w:rStyle w:val="NormalTok"/>
+        </w:rPr>
+        <w:t xml:space="preserve"> observations (_N) was 0, now 2.</w:t>
+      </w:r>
+    </w:p>
+    <w:p>
+      <w:pPr>
+        <w:pStyle w:val="SourceCode"/>
+      </w:pPr>
+      <w:r>
+        <w:rPr>
+          <w:rStyle w:val="NormalTok"/>
+        </w:rPr>
+        <w:t xml:space="preserve">. </w:t>
+      </w:r>
+      <w:r>
+        <w:rPr>
+          <w:rStyle w:val="OtherTok"/>
+        </w:rPr>
+        <w:t xml:space="preserve">list</w:t>
+      </w:r>
+      <w:r>
+        <w:br/>
+      </w:r>
+      <w:r>
+        <w:br/>
+      </w:r>
+      <w:r>
+        <w:rPr>
+          <w:rStyle w:val="NormalTok"/>
+        </w:rPr>
+        <w:t xml:space="preserve">     ┌─────────────────┐</w:t>
+      </w:r>
+      <w:r>
+        <w:br/>
+      </w:r>
+      <w:r>
+        <w:rPr>
+          <w:rStyle w:val="NormalTok"/>
+        </w:rPr>
+        <w:t xml:space="preserve">     │ count1   count2 │</w:t>
+      </w:r>
+      <w:r>
+        <w:br/>
+      </w:r>
+      <w:r>
+        <w:rPr>
+          <w:rStyle w:val="NormalTok"/>
+        </w:rPr>
+        <w:t xml:space="preserve">     ├─────────────────┤</w:t>
+      </w:r>
+      <w:r>
+        <w:br/>
+      </w:r>
+      <w:r>
+        <w:rPr>
+          <w:rStyle w:val="NormalTok"/>
+        </w:rPr>
+        <w:t xml:space="preserve">  1. │     31      109 │</w:t>
+      </w:r>
+      <w:r>
+        <w:br/>
+      </w:r>
+      <w:r>
+        <w:rPr>
+          <w:rStyle w:val="NormalTok"/>
+        </w:rPr>
+        <w:t xml:space="preserve">  2. │     17      122 │</w:t>
+      </w:r>
+      <w:r>
+        <w:br/>
+      </w:r>
+      <w:r>
+        <w:rPr>
+          <w:rStyle w:val="NormalTok"/>
+        </w:rPr>
+        <w:t xml:space="preserve">     └─────────────────┘</w:t>
+      </w:r>
+    </w:p>
+    <w:bookmarkEnd w:id="53"/>
+    <w:bookmarkStart w:id="54" w:name="enter-data-by-hand"/>
+    <w:p>
+      <w:pPr>
+        <w:pStyle w:val="Heading1"/>
+      </w:pPr>
+      <w:r>
+        <w:t xml:space="preserve">Enter Data By Hand</w:t>
+      </w:r>
+    </w:p>
+    <w:p>
+      <w:pPr>
+        <w:pStyle w:val="FirstParagraph"/>
+      </w:pPr>
+      <w:r>
+        <w:t xml:space="preserve">There are many alternative commands to do this, but the easiest way is using</w:t>
+      </w:r>
+      <w:r>
+        <w:t xml:space="preserve"> </w:t>
+      </w:r>
+      <w:r>
+        <w:rPr>
+          <w:rStyle w:val="VerbatimChar"/>
+        </w:rPr>
+        <w:t xml:space="preserve">edit</w:t>
+      </w:r>
+      <w:r>
+        <w:t xml:space="preserve">.</w:t>
+      </w:r>
+    </w:p>
+    <w:p>
+      <w:pPr>
+        <w:pStyle w:val="BodyText"/>
+      </w:pPr>
+      <w:r>
+        <w:t xml:space="preserve">I have already done this. Note the structure of the data is different from above.</w:t>
+      </w:r>
+    </w:p>
+    <w:p>
+      <w:pPr>
+        <w:pStyle w:val="SourceCode"/>
+      </w:pPr>
+      <w:r>
+        <w:rPr>
+          <w:rStyle w:val="NormalTok"/>
+        </w:rPr>
+        <w:t xml:space="preserve">. </w:t>
+      </w:r>
+      <w:r>
+        <w:rPr>
+          <w:rStyle w:val="KeywordTok"/>
+        </w:rPr>
+        <w:t xml:space="preserve">use</w:t>
+      </w:r>
+      <w:r>
+        <w:rPr>
+          <w:rStyle w:val="NormalTok"/>
+        </w:rPr>
+        <w:t xml:space="preserve"> </w:t>
+      </w:r>
+      <w:r>
+        <w:rPr>
+          <w:rStyle w:val="StringTok"/>
+        </w:rPr>
+        <w:t xml:space="preserve">"FrenchSkiiers.dta"</w:t>
+      </w:r>
+      <w:r>
+        <w:rPr>
+          <w:rStyle w:val="NormalTok"/>
+        </w:rPr>
+        <w:t xml:space="preserve">, </w:t>
+      </w:r>
+      <w:r>
+        <w:rPr>
+          <w:rStyle w:val="KeywordTok"/>
+        </w:rPr>
+        <w:t xml:space="preserve">clear</w:t>
+      </w:r>
+    </w:p>
+    <w:p>
+      <w:pPr>
+        <w:pStyle w:val="SourceCode"/>
+      </w:pPr>
+      <w:r>
+        <w:rPr>
+          <w:rStyle w:val="NormalTok"/>
+        </w:rPr>
+        <w:t xml:space="preserve">. </w:t>
+      </w:r>
+      <w:r>
+        <w:rPr>
+          <w:rStyle w:val="OtherTok"/>
+        </w:rPr>
+        <w:t xml:space="preserve">list</w:t>
+      </w:r>
+      <w:r>
+        <w:rPr>
+          <w:rStyle w:val="NormalTok"/>
+        </w:rPr>
+        <w:t xml:space="preserve"> </w:t>
+      </w:r>
+      <w:r>
+        <w:rPr>
+          <w:rStyle w:val="CommentTok"/>
+        </w:rPr>
+        <w:t xml:space="preserve">// list the data</w:t>
+      </w:r>
+      <w:r>
+        <w:br/>
+      </w:r>
+      <w:r>
+        <w:br/>
+      </w:r>
+      <w:r>
+        <w:rPr>
+          <w:rStyle w:val="NormalTok"/>
+        </w:rPr>
+        <w:t xml:space="preserve">     ┌─────────────────────────────────┐</w:t>
+      </w:r>
+      <w:r>
+        <w:br/>
+      </w:r>
+      <w:r>
+        <w:rPr>
+          <w:rStyle w:val="NormalTok"/>
+        </w:rPr>
+        <w:t xml:space="preserve">     │            Tx   Outcome   Count │</w:t>
+      </w:r>
+      <w:r>
+        <w:br/>
+      </w:r>
+      <w:r>
+        <w:rPr>
+          <w:rStyle w:val="NormalTok"/>
+        </w:rPr>
+        <w:t xml:space="preserve">     ├─────────────────────────────────┤</w:t>
+      </w:r>
+      <w:r>
+        <w:br/>
+      </w:r>
+      <w:r>
+        <w:rPr>
+          <w:rStyle w:val="NormalTok"/>
+        </w:rPr>
+        <w:t xml:space="preserve">  1. │ Ascorbic Acid      Cold      17 │</w:t>
+      </w:r>
+      <w:r>
+        <w:br/>
+      </w:r>
+      <w:r>
+        <w:rPr>
+          <w:rStyle w:val="NormalTok"/>
+        </w:rPr>
+        <w:t xml:space="preserve">  2. │ Ascorbic Acid   No Cold     122 │</w:t>
+      </w:r>
+      <w:r>
+        <w:br/>
+      </w:r>
+      <w:r>
+        <w:rPr>
+          <w:rStyle w:val="NormalTok"/>
+        </w:rPr>
+        <w:t xml:space="preserve">  3. │       Placebo      Cold      31 │</w:t>
+      </w:r>
+      <w:r>
+        <w:br/>
+      </w:r>
+      <w:r>
+        <w:rPr>
+          <w:rStyle w:val="NormalTok"/>
+        </w:rPr>
+        <w:t xml:space="preserve">  4. │       Placebo   No Cold     109 │</w:t>
+      </w:r>
+      <w:r>
+        <w:br/>
+      </w:r>
+      <w:r>
+        <w:rPr>
+          <w:rStyle w:val="NormalTok"/>
+        </w:rPr>
+        <w:t xml:space="preserve">     └─────────────────────────────────┘</w:t>
+      </w:r>
+    </w:p>
+    <w:bookmarkEnd w:id="54"/>
+    <w:bookmarkStart w:id="58" w:name="mosaic-plot"/>
+    <w:p>
+      <w:pPr>
+        <w:pStyle w:val="Heading1"/>
+      </w:pPr>
+      <w:r>
+        <w:t xml:space="preserve">Mosaic Plot</w:t>
+      </w:r>
+    </w:p>
+    <w:p>
+      <w:pPr>
+        <w:pStyle w:val="SourceCode"/>
+      </w:pPr>
+      <w:r>
+        <w:rPr>
+          <w:rStyle w:val="NormalTok"/>
+        </w:rPr>
+        <w:t xml:space="preserve">. spineplot Tx Outcome, </w:t>
+      </w:r>
+      <w:r>
+        <w:rPr>
+          <w:rStyle w:val="DecValTok"/>
+        </w:rPr>
+        <w:t xml:space="preserve">scheme</w:t>
+      </w:r>
+      <w:r>
+        <w:rPr>
+          <w:rStyle w:val="NormalTok"/>
+        </w:rPr>
+        <w:t xml:space="preserve">(burd)</w:t>
+      </w:r>
+    </w:p>
+    <w:p>
+      <w:pPr>
+        <w:pStyle w:val="SourceCode"/>
+      </w:pPr>
+      <w:r>
+        <w:rPr>
+          <w:rStyle w:val="NormalTok"/>
+        </w:rPr>
+        <w:t xml:space="preserve">. </w:t>
+      </w:r>
+      <w:r>
+        <w:rPr>
+          <w:rStyle w:val="KeywordTok"/>
+        </w:rPr>
+        <w:t xml:space="preserve">graph</w:t>
+      </w:r>
+      <w:r>
+        <w:rPr>
+          <w:rStyle w:val="NormalTok"/>
+        </w:rPr>
+        <w:t xml:space="preserve"> </w:t>
+      </w:r>
+      <w:r>
+        <w:rPr>
+          <w:rStyle w:val="KeywordTok"/>
+        </w:rPr>
+        <w:t xml:space="preserve">export</w:t>
+      </w:r>
+      <w:r>
+        <w:rPr>
+          <w:rStyle w:val="NormalTok"/>
+        </w:rPr>
+        <w:t xml:space="preserve"> FrenchSkiiers1.png, </w:t>
+      </w:r>
+      <w:r>
+        <w:rPr>
+          <w:rStyle w:val="KeywordTok"/>
+        </w:rPr>
+        <w:t xml:space="preserve">width</w:t>
+      </w:r>
+      <w:r>
+        <w:rPr>
+          <w:rStyle w:val="NormalTok"/>
+        </w:rPr>
+        <w:t xml:space="preserve">(500) </w:t>
+      </w:r>
+      <w:r>
+        <w:rPr>
+          <w:rStyle w:val="KeywordTok"/>
+        </w:rPr>
+        <w:t xml:space="preserve">replace</w:t>
+      </w:r>
+      <w:r>
+        <w:br/>
+      </w:r>
+      <w:r>
+        <w:rPr>
+          <w:rStyle w:val="NormalTok"/>
+        </w:rPr>
+        <w:t xml:space="preserve">file</w:t>
+      </w:r>
+      <w:r>
+        <w:br/>
+      </w:r>
+      <w:r>
+        <w:rPr>
+          <w:rStyle w:val="NormalTok"/>
+        </w:rPr>
+        <w:t xml:space="preserve">    /Users/agrogan/Desktop/GitHub/newstuff/categorical/contingency-tables/FrenchSkiiers1.</w:t>
+      </w:r>
+      <w:r>
+        <w:rPr>
+          <w:rStyle w:val="KeywordTok"/>
+        </w:rPr>
+        <w:t xml:space="preserve">p</w:t>
+      </w:r>
+      <w:r>
+        <w:br/>
+      </w:r>
+      <w:r>
+        <w:rPr>
+          <w:rStyle w:val="NormalTok"/>
+        </w:rPr>
+        <w:t xml:space="preserve">    &gt; ng saved </w:t>
+      </w:r>
+      <w:r>
+        <w:rPr>
+          <w:rStyle w:val="KeywordTok"/>
+        </w:rPr>
+        <w:t xml:space="preserve">as</w:t>
+      </w:r>
+      <w:r>
+        <w:rPr>
+          <w:rStyle w:val="NormalTok"/>
+        </w:rPr>
+        <w:t xml:space="preserve"> PNG </w:t>
+      </w:r>
+      <w:r>
+        <w:rPr>
+          <w:rStyle w:val="KeywordTok"/>
+        </w:rPr>
+        <w:t xml:space="preserve">format</w:t>
+      </w:r>
+    </w:p>
+    <w:p>
+      <w:pPr>
+        <w:pStyle w:val="CaptionedFigure"/>
+      </w:pPr>
+      <w:r>
+        <w:drawing>
+          <wp:inline>
+            <wp:extent cx="5943600" cy="4326940"/>
+            <wp:effectExtent b="0" l="0" r="0" t="0"/>
+            <wp:docPr descr="Mosaic Plot Attempt 1" title="" id="56" name="Picture"/>
+            <a:graphic>
+              <a:graphicData uri="http://schemas.openxmlformats.org/drawingml/2006/picture">
+                <pic:pic>
+                  <pic:nvPicPr>
+                    <pic:cNvPr descr="FrenchSkiiers1.png" id="57" name="Picture"/>
+                    <pic:cNvPicPr>
+                      <a:picLocks noChangeArrowheads="1" noChangeAspect="1"/>
+                    </pic:cNvPicPr>
+                  </pic:nvPicPr>
+                  <pic:blipFill>
+                    <a:blip r:embed="rId55"/>
+                    <a:stretch>
+                      <a:fillRect/>
+                    </a:stretch>
+                  </pic:blipFill>
+                  <pic:spPr bwMode="auto">
+                    <a:xfrm>
+                      <a:off x="0" y="0"/>
+                      <a:ext cx="5943600" cy="4326940"/>
+                    </a:xfrm>
+                    <a:prstGeom prst="rect">
+                      <a:avLst/>
+                    </a:prstGeom>
+                    <a:noFill/>
+                    <a:ln w="9525">
+                      <a:noFill/>
+                      <a:headEnd/>
+                      <a:tailEnd/>
+                    </a:ln>
+                  </pic:spPr>
+                </pic:pic>
+              </a:graphicData>
+            </a:graphic>
+          </wp:inline>
+        </w:drawing>
+      </w:r>
+    </w:p>
+    <w:p>
+      <w:pPr>
+        <w:pStyle w:val="ImageCaption"/>
+      </w:pPr>
+      <w:r>
+        <w:t xml:space="preserve">Mosaic Plot Attempt 1</w:t>
+      </w:r>
+    </w:p>
+    <w:bookmarkEnd w:id="58"/>
+    <w:bookmarkStart w:id="62" w:name="mosaic-plot-2"/>
+    <w:p>
+      <w:pPr>
+        <w:pStyle w:val="Heading1"/>
+      </w:pPr>
+      <w:r>
+        <w:t xml:space="preserve">Mosaic Plot (2)</w:t>
+      </w:r>
+    </w:p>
+    <w:p>
+      <w:pPr>
+        <w:pStyle w:val="SourceCode"/>
+      </w:pPr>
+      <w:r>
+        <w:rPr>
+          <w:rStyle w:val="NormalTok"/>
+        </w:rPr>
+        <w:t xml:space="preserve">. spineplot Outcome Tx [</w:t>
+      </w:r>
+      <w:r>
+        <w:rPr>
+          <w:rStyle w:val="KeywordTok"/>
+        </w:rPr>
+        <w:t xml:space="preserve">fweight</w:t>
+      </w:r>
+      <w:r>
+        <w:rPr>
+          <w:rStyle w:val="NormalTok"/>
+        </w:rPr>
+        <w:t xml:space="preserve">=Count], </w:t>
+      </w:r>
+      <w:r>
+        <w:rPr>
+          <w:rStyle w:val="DecValTok"/>
+        </w:rPr>
+        <w:t xml:space="preserve">scheme</w:t>
+      </w:r>
+      <w:r>
+        <w:rPr>
+          <w:rStyle w:val="NormalTok"/>
+        </w:rPr>
+        <w:t xml:space="preserve">(burd) </w:t>
+      </w:r>
+      <w:r>
+        <w:rPr>
+          <w:rStyle w:val="CommentTok"/>
+        </w:rPr>
+        <w:t xml:space="preserve">// order matters to interpretability</w:t>
+      </w:r>
+    </w:p>
+    <w:p>
+      <w:pPr>
+        <w:pStyle w:val="SourceCode"/>
+      </w:pPr>
+      <w:r>
+        <w:rPr>
+          <w:rStyle w:val="NormalTok"/>
+        </w:rPr>
+        <w:t xml:space="preserve">. </w:t>
+      </w:r>
+      <w:r>
+        <w:rPr>
+          <w:rStyle w:val="KeywordTok"/>
+        </w:rPr>
+        <w:t xml:space="preserve">graph</w:t>
+      </w:r>
+      <w:r>
+        <w:rPr>
+          <w:rStyle w:val="NormalTok"/>
+        </w:rPr>
+        <w:t xml:space="preserve"> </w:t>
+      </w:r>
+      <w:r>
+        <w:rPr>
+          <w:rStyle w:val="KeywordTok"/>
+        </w:rPr>
+        <w:t xml:space="preserve">export</w:t>
+      </w:r>
+      <w:r>
+        <w:rPr>
+          <w:rStyle w:val="NormalTok"/>
+        </w:rPr>
+        <w:t xml:space="preserve"> FrenchSkiiers2.png, </w:t>
+      </w:r>
+      <w:r>
+        <w:rPr>
+          <w:rStyle w:val="KeywordTok"/>
+        </w:rPr>
+        <w:t xml:space="preserve">width</w:t>
+      </w:r>
+      <w:r>
+        <w:rPr>
+          <w:rStyle w:val="NormalTok"/>
+        </w:rPr>
+        <w:t xml:space="preserve">(500) </w:t>
+      </w:r>
+      <w:r>
+        <w:rPr>
+          <w:rStyle w:val="KeywordTok"/>
+        </w:rPr>
+        <w:t xml:space="preserve">replace</w:t>
+      </w:r>
+      <w:r>
+        <w:br/>
+      </w:r>
+      <w:r>
+        <w:rPr>
+          <w:rStyle w:val="NormalTok"/>
+        </w:rPr>
+        <w:t xml:space="preserve">file</w:t>
+      </w:r>
+      <w:r>
+        <w:br/>
+      </w:r>
+      <w:r>
+        <w:rPr>
+          <w:rStyle w:val="NormalTok"/>
+        </w:rPr>
+        <w:t xml:space="preserve">    /Users/agrogan/Desktop/GitHub/newstuff/categorical/contingency-tables/FrenchSkiiers2.</w:t>
+      </w:r>
+      <w:r>
+        <w:rPr>
+          <w:rStyle w:val="KeywordTok"/>
+        </w:rPr>
+        <w:t xml:space="preserve">p</w:t>
+      </w:r>
+      <w:r>
+        <w:br/>
+      </w:r>
+      <w:r>
+        <w:rPr>
+          <w:rStyle w:val="NormalTok"/>
+        </w:rPr>
+        <w:t xml:space="preserve">    &gt; ng saved </w:t>
+      </w:r>
+      <w:r>
+        <w:rPr>
+          <w:rStyle w:val="KeywordTok"/>
+        </w:rPr>
+        <w:t xml:space="preserve">as</w:t>
+      </w:r>
+      <w:r>
+        <w:rPr>
+          <w:rStyle w:val="NormalTok"/>
+        </w:rPr>
+        <w:t xml:space="preserve"> PNG </w:t>
+      </w:r>
+      <w:r>
+        <w:rPr>
+          <w:rStyle w:val="KeywordTok"/>
+        </w:rPr>
+        <w:t xml:space="preserve">format</w:t>
+      </w:r>
+    </w:p>
+    <w:p>
+      <w:pPr>
+        <w:pStyle w:val="CaptionedFigure"/>
+      </w:pPr>
+      <w:r>
+        <w:drawing>
+          <wp:inline>
+            <wp:extent cx="5943600" cy="4326940"/>
+            <wp:effectExtent b="0" l="0" r="0" t="0"/>
+            <wp:docPr descr="Mosaic Plot Attempt 2" title="" id="60" name="Picture"/>
+            <a:graphic>
+              <a:graphicData uri="http://schemas.openxmlformats.org/drawingml/2006/picture">
+                <pic:pic>
+                  <pic:nvPicPr>
+                    <pic:cNvPr descr="FrenchSkiiers2.png" id="61" name="Picture"/>
+                    <pic:cNvPicPr>
+                      <a:picLocks noChangeArrowheads="1" noChangeAspect="1"/>
+                    </pic:cNvPicPr>
+                  </pic:nvPicPr>
+                  <pic:blipFill>
+                    <a:blip r:embed="rId59"/>
+                    <a:stretch>
+                      <a:fillRect/>
+                    </a:stretch>
+                  </pic:blipFill>
+                  <pic:spPr bwMode="auto">
+                    <a:xfrm>
+                      <a:off x="0" y="0"/>
+                      <a:ext cx="5943600" cy="4326940"/>
+                    </a:xfrm>
+                    <a:prstGeom prst="rect">
+                      <a:avLst/>
+                    </a:prstGeom>
+                    <a:noFill/>
+                    <a:ln w="9525">
+                      <a:noFill/>
+                      <a:headEnd/>
+                      <a:tailEnd/>
+                    </a:ln>
+                  </pic:spPr>
+                </pic:pic>
+              </a:graphicData>
+            </a:graphic>
+          </wp:inline>
+        </w:drawing>
+      </w:r>
+    </w:p>
+    <w:p>
+      <w:pPr>
+        <w:pStyle w:val="ImageCaption"/>
+      </w:pPr>
+      <w:r>
         <w:t xml:space="preserve">Mosaic Plot Attempt 2</w:t>
       </w:r>
     </w:p>
-    <w:bookmarkEnd w:id="44"/>
-    <w:bookmarkStart w:id="47" w:name="definitions-and-notation"/>
+    <w:bookmarkEnd w:id="62"/>
+    <w:bookmarkStart w:id="65" w:name="definitions-and-notation"/>
     <w:p>
       <w:pPr>
         <w:pStyle w:val="Heading1"/>
@@ -3827,7 +3833,7 @@
         <w:t xml:space="preserve">Definitions and Notation</w:t>
       </w:r>
     </w:p>
-    <w:bookmarkStart w:id="45" w:name="counts"/>
+    <w:bookmarkStart w:id="63" w:name="counts"/>
     <w:p>
       <w:pPr>
         <w:pStyle w:val="Heading2"/>
@@ -4046,8 +4052,8 @@
         </m:m>
       </m:oMath>
     </w:p>
-    <w:bookmarkEnd w:id="45"/>
-    <w:bookmarkStart w:id="46" w:name="probabilities"/>
+    <w:bookmarkEnd w:id="63"/>
+    <w:bookmarkStart w:id="64" w:name="probabilities"/>
     <w:p>
       <w:pPr>
         <w:pStyle w:val="Heading2"/>
@@ -4266,9 +4272,9 @@
         </m:m>
       </m:oMath>
     </w:p>
-    <w:bookmarkEnd w:id="46"/>
-    <w:bookmarkEnd w:id="47"/>
-    <w:bookmarkStart w:id="48" w:name="terms"/>
+    <w:bookmarkEnd w:id="64"/>
+    <w:bookmarkEnd w:id="65"/>
+    <w:bookmarkStart w:id="66" w:name="terms"/>
     <w:p>
       <w:pPr>
         <w:pStyle w:val="Heading1"/>
@@ -4515,8 +4521,8 @@
         <w:t xml:space="preserve">probabilities.</w:t>
       </w:r>
     </w:p>
-    <w:bookmarkEnd w:id="48"/>
-    <w:bookmarkStart w:id="52" w:name="formulas"/>
+    <w:bookmarkEnd w:id="66"/>
+    <w:bookmarkStart w:id="70" w:name="formulas"/>
     <w:p>
       <w:pPr>
         <w:pStyle w:val="Heading1"/>
@@ -4525,7 +4531,7 @@
         <w:t xml:space="preserve">Formulas</w:t>
       </w:r>
     </w:p>
-    <w:bookmarkStart w:id="49" w:name="counts-1"/>
+    <w:bookmarkStart w:id="67" w:name="counts-1"/>
     <w:p>
       <w:pPr>
         <w:pStyle w:val="Heading2"/>
@@ -4605,8 +4611,8 @@
         </m:r>
       </m:oMath>
     </w:p>
-    <w:bookmarkEnd w:id="49"/>
-    <w:bookmarkStart w:id="50" w:name="probabilities-1"/>
+    <w:bookmarkEnd w:id="67"/>
+    <w:bookmarkStart w:id="68" w:name="probabilities-1"/>
     <w:p>
       <w:pPr>
         <w:pStyle w:val="Heading2"/>
@@ -4686,8 +4692,8 @@
         </m:r>
       </m:oMath>
     </w:p>
-    <w:bookmarkEnd w:id="50"/>
-    <w:bookmarkStart w:id="51" w:name="X7faa74ba547238227b3fed27d1480265d9c74f9"/>
+    <w:bookmarkEnd w:id="68"/>
+    <w:bookmarkStart w:id="69" w:name="X7faa74ba547238227b3fed27d1480265d9c74f9"/>
     <w:p>
       <w:pPr>
         <w:pStyle w:val="Heading2"/>
@@ -4915,9 +4921,9 @@
         <w:t xml:space="preserve">.</w:t>
       </w:r>
     </w:p>
-    <w:bookmarkEnd w:id="51"/>
-    <w:bookmarkEnd w:id="52"/>
-    <w:bookmarkStart w:id="53" w:name="fundamental-rule"/>
+    <w:bookmarkEnd w:id="69"/>
+    <w:bookmarkEnd w:id="70"/>
+    <w:bookmarkStart w:id="71" w:name="fundamental-rule"/>
     <w:p>
       <w:pPr>
         <w:pStyle w:val="Heading1"/>
@@ -5311,8 +5317,8 @@
         <w:t xml:space="preserve">.12230216</w:t>
       </w:r>
     </w:p>
-    <w:bookmarkEnd w:id="53"/>
-    <w:bookmarkStart w:id="54" w:name="independence-robert-mare"/>
+    <w:bookmarkEnd w:id="71"/>
+    <w:bookmarkStart w:id="72" w:name="independence-robert-mare"/>
     <w:p>
       <w:pPr>
         <w:pStyle w:val="Heading1"/>
@@ -5353,8 +5359,8 @@
         <w:t xml:space="preserve">Independence is a model, which is never exactly true in the real world.</w:t>
       </w:r>
     </w:p>
-    <w:bookmarkEnd w:id="54"/>
-    <w:bookmarkStart w:id="55" w:name="observed-vs.-expected"/>
+    <w:bookmarkEnd w:id="72"/>
+    <w:bookmarkStart w:id="73" w:name="observed-vs.-expected"/>
     <w:p>
       <w:pPr>
         <w:pStyle w:val="Heading1"/>
@@ -5848,8 +5854,8 @@
         <w:t xml:space="preserve">AscorbicAcid  23.913978  115.08602</w:t>
       </w:r>
     </w:p>
-    <w:bookmarkEnd w:id="55"/>
-    <w:bookmarkStart w:id="56" w:name="chi-square-test"/>
+    <w:bookmarkEnd w:id="73"/>
+    <w:bookmarkStart w:id="74" w:name="chi-square-test"/>
     <w:p>
       <w:pPr>
         <w:pStyle w:val="Heading1"/>
@@ -5889,32 +5895,30 @@
             <m:type m:val="bar"/>
           </m:fPr>
           <m:num>
-            <m:r>
-              <m:rPr>
-                <m:sty m:val="p"/>
-              </m:rPr>
-              <m:t>(</m:t>
-            </m:r>
-            <m:r>
-              <m:t>O</m:t>
-            </m:r>
-            <m:r>
-              <m:rPr>
-                <m:sty m:val="p"/>
-              </m:rPr>
-              <m:t>−</m:t>
-            </m:r>
-            <m:r>
-              <m:t>E</m:t>
-            </m:r>
             <m:sSup>
               <m:e>
-                <m:r>
-                  <m:rPr>
-                    <m:sty m:val="p"/>
-                  </m:rPr>
-                  <m:t>)</m:t>
-                </m:r>
+                <m:d>
+                  <m:dPr>
+                    <m:begChr m:val="("/>
+                    <m:endChr m:val=")"/>
+                    <m:sepChr m:val=""/>
+                    <m:grow/>
+                  </m:dPr>
+                  <m:e>
+                    <m:r>
+                      <m:t>O</m:t>
+                    </m:r>
+                    <m:r>
+                      <m:rPr>
+                        <m:sty m:val="p"/>
+                      </m:rPr>
+                      <m:t>−</m:t>
+                    </m:r>
+                    <m:r>
+                      <m:t>E</m:t>
+                    </m:r>
+                  </m:e>
+                </m:d>
               </m:e>
               <m:sup>
                 <m:r>
@@ -6043,8 +6047,8 @@
         <w:t xml:space="preserve"> chisquare =  4.8114124</w:t>
       </w:r>
     </w:p>
-    <w:bookmarkEnd w:id="56"/>
-    <w:bookmarkStart w:id="57" w:name="compare-with-tabulate"/>
+    <w:bookmarkEnd w:id="74"/>
+    <w:bookmarkStart w:id="75" w:name="compare-with-tabulate"/>
     <w:p>
       <w:pPr>
         <w:pStyle w:val="Heading1"/>
@@ -6390,8 +6394,8 @@
         <w:t xml:space="preserve">(1) =   4.8114   Pr = 0.028</w:t>
       </w:r>
     </w:p>
-    <w:bookmarkEnd w:id="57"/>
-    <w:bookmarkStart w:id="58" w:name="Xaf7cfd85c8063c9fd3a1f5f02019d8b9f889399"/>
+    <w:bookmarkEnd w:id="75"/>
+    <w:bookmarkStart w:id="76" w:name="Xaf7cfd85c8063c9fd3a1f5f02019d8b9f889399"/>
     <w:p>
       <w:pPr>
         <w:pStyle w:val="Heading1"/>
@@ -6417,6 +6421,7 @@
           <m:dPr>
             <m:begChr m:val="["/>
             <m:endChr m:val="]"/>
+            <m:sepChr m:val=""/>
             <m:grow/>
           </m:dPr>
           <m:e>
@@ -6471,15 +6476,29 @@
     <w:tbl>
       <w:tblPr>
         <w:tblStyle w:val="Table"/>
-        <w:tblW w:type="pct" w:w="0.0"/>
+        <w:tblW w:type="auto" w:w="0"/>
         <w:tblLook w:firstRow="1" w:lastRow="0" w:firstColumn="0" w:lastColumn="0" w:noHBand="0" w:noVBand="0" w:val="0020"/>
+        <w:jc w:val="start"/>
       </w:tblPr>
-      <w:tblGrid/>
+      <w:tblGrid>
+        <w:gridCol w:w="2640"/>
+        <w:gridCol w:w="2640"/>
+        <w:gridCol w:w="2640"/>
+      </w:tblGrid>
       <w:tr>
+        <w:trPr>
+          <w:tblHeader w:val="true"/>
+        </w:trPr>
         <w:tc>
-          <w:p/>
+          <w:tcPr/>
+          <w:p>
+            <w:pPr>
+              <w:pStyle w:val="Compact"/>
+            </w:pPr>
+          </w:p>
         </w:tc>
         <w:tc>
+          <w:tcPr/>
           <w:p>
             <w:pPr>
               <w:pStyle w:val="Compact"/>
@@ -6491,6 +6510,7 @@
           </w:p>
         </w:tc>
         <w:tc>
+          <w:tcPr/>
           <w:p>
             <w:pPr>
               <w:pStyle w:val="Compact"/>
@@ -6504,6 +6524,7 @@
       </w:tr>
       <w:tr>
         <w:tc>
+          <w:tcPr/>
           <w:p>
             <w:pPr>
               <w:pStyle w:val="Compact"/>
@@ -6515,6 +6536,7 @@
           </w:p>
         </w:tc>
         <w:tc>
+          <w:tcPr/>
           <w:p>
             <w:pPr>
               <w:pStyle w:val="Compact"/>
@@ -6526,6 +6548,7 @@
           </w:p>
         </w:tc>
         <w:tc>
+          <w:tcPr/>
           <w:p>
             <w:pPr>
               <w:pStyle w:val="Compact"/>
@@ -6539,6 +6562,7 @@
       </w:tr>
       <w:tr>
         <w:tc>
+          <w:tcPr/>
           <w:p>
             <w:pPr>
               <w:pStyle w:val="Compact"/>
@@ -6550,6 +6574,7 @@
           </w:p>
         </w:tc>
         <w:tc>
+          <w:tcPr/>
           <w:p>
             <w:pPr>
               <w:pStyle w:val="Compact"/>
@@ -6561,6 +6586,7 @@
           </w:p>
         </w:tc>
         <w:tc>
+          <w:tcPr/>
           <w:p>
             <w:pPr>
               <w:pStyle w:val="Compact"/>
@@ -6679,30 +6705,28 @@
               </m:rPr>
               <m:t>/</m:t>
             </m:r>
-            <m:r>
-              <m:rPr>
-                <m:sty m:val="p"/>
-              </m:rPr>
-              <m:t>(</m:t>
-            </m:r>
-            <m:r>
-              <m:t>a</m:t>
-            </m:r>
-            <m:r>
-              <m:rPr>
-                <m:sty m:val="p"/>
-              </m:rPr>
-              <m:t>+</m:t>
-            </m:r>
-            <m:r>
-              <m:t>b</m:t>
-            </m:r>
-            <m:r>
-              <m:rPr>
-                <m:sty m:val="p"/>
-              </m:rPr>
-              <m:t>)</m:t>
-            </m:r>
+            <m:d>
+              <m:dPr>
+                <m:begChr m:val="("/>
+                <m:endChr m:val=")"/>
+                <m:sepChr m:val=""/>
+                <m:grow/>
+              </m:dPr>
+              <m:e>
+                <m:r>
+                  <m:t>a</m:t>
+                </m:r>
+                <m:r>
+                  <m:rPr>
+                    <m:sty m:val="p"/>
+                  </m:rPr>
+                  <m:t>+</m:t>
+                </m:r>
+                <m:r>
+                  <m:t>b</m:t>
+                </m:r>
+              </m:e>
+            </m:d>
           </m:num>
           <m:den>
             <m:r>
@@ -6714,36 +6738,34 @@
               </m:rPr>
               <m:t>/</m:t>
             </m:r>
-            <m:r>
-              <m:rPr>
-                <m:sty m:val="p"/>
-              </m:rPr>
-              <m:t>(</m:t>
-            </m:r>
-            <m:r>
-              <m:t>c</m:t>
-            </m:r>
-            <m:r>
-              <m:rPr>
-                <m:sty m:val="p"/>
-              </m:rPr>
-              <m:t>+</m:t>
-            </m:r>
-            <m:r>
-              <m:t>d</m:t>
-            </m:r>
-            <m:r>
-              <m:rPr>
-                <m:sty m:val="p"/>
-              </m:rPr>
-              <m:t>)</m:t>
-            </m:r>
+            <m:d>
+              <m:dPr>
+                <m:begChr m:val="("/>
+                <m:endChr m:val=")"/>
+                <m:sepChr m:val=""/>
+                <m:grow/>
+              </m:dPr>
+              <m:e>
+                <m:r>
+                  <m:t>c</m:t>
+                </m:r>
+                <m:r>
+                  <m:rPr>
+                    <m:sty m:val="p"/>
+                  </m:rPr>
+                  <m:t>+</m:t>
+                </m:r>
+                <m:r>
+                  <m:t>d</m:t>
+                </m:r>
+              </m:e>
+            </m:d>
           </m:den>
         </m:f>
       </m:oMath>
     </w:p>
-    <w:bookmarkEnd w:id="58"/>
-    <w:bookmarkStart w:id="59" w:name="calculating-a-risk-ratio"/>
+    <w:bookmarkEnd w:id="76"/>
+    <w:bookmarkStart w:id="77" w:name="calculating-a-risk-ratio"/>
     <w:p>
       <w:pPr>
         <w:pStyle w:val="Heading1"/>
@@ -7376,8 +7398,8 @@
         <w:t xml:space="preserve"> = 0.0283</w:t>
       </w:r>
     </w:p>
-    <w:bookmarkEnd w:id="59"/>
-    <w:bookmarkStart w:id="60" w:name="odds-ratios"/>
+    <w:bookmarkEnd w:id="77"/>
+    <w:bookmarkStart w:id="78" w:name="odds-ratios"/>
     <w:p>
       <w:pPr>
         <w:pStyle w:val="Heading1"/>
@@ -7389,15 +7411,29 @@
     <w:tbl>
       <w:tblPr>
         <w:tblStyle w:val="Table"/>
-        <w:tblW w:type="pct" w:w="0.0"/>
+        <w:tblW w:type="auto" w:w="0"/>
         <w:tblLook w:firstRow="1" w:lastRow="0" w:firstColumn="0" w:lastColumn="0" w:noHBand="0" w:noVBand="0" w:val="0020"/>
+        <w:jc w:val="start"/>
       </w:tblPr>
-      <w:tblGrid/>
+      <w:tblGrid>
+        <w:gridCol w:w="2640"/>
+        <w:gridCol w:w="2640"/>
+        <w:gridCol w:w="2640"/>
+      </w:tblGrid>
       <w:tr>
+        <w:trPr>
+          <w:tblHeader w:val="true"/>
+        </w:trPr>
         <w:tc>
-          <w:p/>
+          <w:tcPr/>
+          <w:p>
+            <w:pPr>
+              <w:pStyle w:val="Compact"/>
+            </w:pPr>
+          </w:p>
         </w:tc>
         <w:tc>
+          <w:tcPr/>
           <w:p>
             <w:pPr>
               <w:pStyle w:val="Compact"/>
@@ -7409,6 +7445,7 @@
           </w:p>
         </w:tc>
         <w:tc>
+          <w:tcPr/>
           <w:p>
             <w:pPr>
               <w:pStyle w:val="Compact"/>
@@ -7422,6 +7459,7 @@
       </w:tr>
       <w:tr>
         <w:tc>
+          <w:tcPr/>
           <w:p>
             <w:pPr>
               <w:pStyle w:val="Compact"/>
@@ -7433,6 +7471,7 @@
           </w:p>
         </w:tc>
         <w:tc>
+          <w:tcPr/>
           <w:p>
             <w:pPr>
               <w:pStyle w:val="Compact"/>
@@ -7444,6 +7483,7 @@
           </w:p>
         </w:tc>
         <w:tc>
+          <w:tcPr/>
           <w:p>
             <w:pPr>
               <w:pStyle w:val="Compact"/>
@@ -7457,6 +7497,7 @@
       </w:tr>
       <w:tr>
         <w:tc>
+          <w:tcPr/>
           <w:p>
             <w:pPr>
               <w:pStyle w:val="Compact"/>
@@ -7468,6 +7509,7 @@
           </w:p>
         </w:tc>
         <w:tc>
+          <w:tcPr/>
           <w:p>
             <w:pPr>
               <w:pStyle w:val="Compact"/>
@@ -7479,6 +7521,7 @@
           </w:p>
         </w:tc>
         <w:tc>
+          <w:tcPr/>
           <w:p>
             <w:pPr>
               <w:pStyle w:val="Compact"/>
@@ -7736,8 +7779,8 @@
         </m:f>
       </m:oMath>
     </w:p>
-    <w:bookmarkEnd w:id="60"/>
-    <w:bookmarkStart w:id="61" w:name="properties-of-the-odds-ratio-robert-mare"/>
+    <w:bookmarkEnd w:id="78"/>
+    <w:bookmarkStart w:id="79" w:name="properties-of-the-odds-ratio-robert-mare"/>
     <w:p>
       <w:pPr>
         <w:pStyle w:val="Heading1"/>
@@ -7835,8 +7878,8 @@
         <w:t xml:space="preserve">indicates that one row is more likely to make the first response than the other row.</w:t>
       </w:r>
     </w:p>
-    <w:bookmarkEnd w:id="61"/>
-    <w:bookmarkStart w:id="62" w:name="calculate-odds-ratio"/>
+    <w:bookmarkEnd w:id="79"/>
+    <w:bookmarkStart w:id="80" w:name="calculate-odds-ratio"/>
     <w:p>
       <w:pPr>
         <w:pStyle w:val="Heading1"/>
@@ -8232,10 +8275,10 @@
         <w:t xml:space="preserve"> = 0.0283</w:t>
       </w:r>
     </w:p>
-    <w:bookmarkEnd w:id="62"/>
+    <w:bookmarkEnd w:id="80"/>
     <w:sectPr>
-      <w:pgSz w:w="12240" w:h="15840"/>
-      <w:pgMar w:top="1440" w:right="1440" w:bottom="1440" w:left="1440" w:header="720" w:footer="720" w:gutter="0"/>
+      <w:pgSz w:h="15840" w:w="12240"/>
+      <w:pgMar w:bottom="1440" w:footer="720" w:gutter="0" w:header="720" w:left="1440" w:right="1440" w:top="1440"/>
       <w:cols w:space="720"/>
       <w:docGrid w:linePitch="360"/>
     </w:sectPr>
@@ -8267,8 +8310,8 @@
 </file>
 
 <file path=word/numbering.xml><?xml version="1.0" encoding="utf-8"?>
-<w:numbering xmlns:wpc="http://schemas.microsoft.com/office/word/2010/wordprocessingCanvas" xmlns:cx="http://schemas.microsoft.com/office/drawing/2014/chartex" xmlns:cx1="http://schemas.microsoft.com/office/drawing/2015/9/8/chartex" xmlns:mc="http://schemas.openxmlformats.org/markup-compatibility/2006" xmlns:o="urn:schemas-microsoft-com:office:office" xmlns:r="http://schemas.openxmlformats.org/officeDocument/2006/relationships" xmlns:m="http://schemas.openxmlformats.org/officeDocument/2006/math" xmlns:v="urn:schemas-microsoft-com:vml" xmlns:wp14="http://schemas.microsoft.com/office/word/2010/wordprocessingDrawing" xmlns:wp="http://schemas.openxmlformats.org/drawingml/2006/wordprocessingDrawing" xmlns:w10="urn:schemas-microsoft-com:office:word" xmlns:w="http://schemas.openxmlformats.org/wordprocessingml/2006/main" xmlns:w14="http://schemas.microsoft.com/office/word/2010/wordml" xmlns:w15="http://schemas.microsoft.com/office/word/2012/wordml" xmlns:w16se="http://schemas.microsoft.com/office/word/2015/wordml/symex" xmlns:wpg="http://schemas.microsoft.com/office/word/2010/wordprocessingGroup" xmlns:wpi="http://schemas.microsoft.com/office/word/2010/wordprocessingInk" xmlns:wne="http://schemas.microsoft.com/office/word/2006/wordml" xmlns:wps="http://schemas.microsoft.com/office/word/2010/wordprocessingShape" mc:Ignorable="w14 w15 w16se wp14">
-  <w:abstractNum w:abstractNumId="0" w15:restartNumberingAfterBreak="0">
+<w:numbering xmlns:cx="http://schemas.microsoft.com/office/drawing/2014/chartex" xmlns:cx1="http://schemas.microsoft.com/office/drawing/2015/9/8/chartex" xmlns:m="http://schemas.openxmlformats.org/officeDocument/2006/math" xmlns:mc="http://schemas.openxmlformats.org/markup-compatibility/2006" xmlns:o="urn:schemas-microsoft-com:office:office" xmlns:r="http://schemas.openxmlformats.org/officeDocument/2006/relationships" xmlns:v="urn:schemas-microsoft-com:vml" xmlns:w="http://schemas.openxmlformats.org/wordprocessingml/2006/main" xmlns:w10="urn:schemas-microsoft-com:office:word" xmlns:w14="http://schemas.microsoft.com/office/word/2010/wordml" xmlns:w15="http://schemas.microsoft.com/office/word/2012/wordml" xmlns:w16se="http://schemas.microsoft.com/office/word/2015/wordml/symex" xmlns:wne="http://schemas.microsoft.com/office/word/2006/wordml" xmlns:wp="http://schemas.openxmlformats.org/drawingml/2006/wordprocessingDrawing" xmlns:wp14="http://schemas.microsoft.com/office/word/2010/wordprocessingDrawing" xmlns:wpc="http://schemas.microsoft.com/office/word/2010/wordprocessingCanvas" xmlns:wpg="http://schemas.microsoft.com/office/word/2010/wordprocessingGroup" xmlns:wpi="http://schemas.microsoft.com/office/word/2010/wordprocessingInk" xmlns:wps="http://schemas.microsoft.com/office/word/2010/wordprocessingShape" mc:Ignorable="w14 w15 w16se wp14">
+  <w:abstractNum w15:restartNumberingAfterBreak="0" w:abstractNumId="0">
     <w:nsid w:val="FFFFFF7C"/>
     <w:multiLevelType w:val="singleLevel"/>
     <w:tmpl w:val="87B0E19C"/>
@@ -8279,13 +8322,13 @@
       <w:lvlJc w:val="left"/>
       <w:pPr>
         <w:tabs>
-          <w:tab w:val="num" w:pos="1800"/>
+          <w:tab w:pos="1800" w:val="num"/>
         </w:tabs>
-        <w:ind w:left="1800" w:hanging="360"/>
+        <w:ind w:hanging="360" w:left="1800"/>
       </w:pPr>
     </w:lvl>
   </w:abstractNum>
-  <w:abstractNum w:abstractNumId="1" w15:restartNumberingAfterBreak="0">
+  <w:abstractNum w15:restartNumberingAfterBreak="0" w:abstractNumId="1">
     <w:nsid w:val="FFFFFF7D"/>
     <w:multiLevelType w:val="singleLevel"/>
     <w:tmpl w:val="379016AE"/>
@@ -8296,13 +8339,13 @@
       <w:lvlJc w:val="left"/>
       <w:pPr>
         <w:tabs>
-          <w:tab w:val="num" w:pos="1440"/>
+          <w:tab w:pos="1440" w:val="num"/>
         </w:tabs>
-        <w:ind w:left="1440" w:hanging="360"/>
+        <w:ind w:hanging="360" w:left="1440"/>
       </w:pPr>
     </w:lvl>
   </w:abstractNum>
-  <w:abstractNum w:abstractNumId="2" w15:restartNumberingAfterBreak="0">
+  <w:abstractNum w15:restartNumberingAfterBreak="0" w:abstractNumId="2">
     <w:nsid w:val="FFFFFF7E"/>
     <w:multiLevelType w:val="singleLevel"/>
     <w:tmpl w:val="DFAA4294"/>
@@ -8313,13 +8356,13 @@
       <w:lvlJc w:val="left"/>
       <w:pPr>
         <w:tabs>
-          <w:tab w:val="num" w:pos="1080"/>
+          <w:tab w:pos="1080" w:val="num"/>
         </w:tabs>
-        <w:ind w:left="1080" w:hanging="360"/>
+        <w:ind w:hanging="360" w:left="1080"/>
       </w:pPr>
     </w:lvl>
   </w:abstractNum>
-  <w:abstractNum w:abstractNumId="3" w15:restartNumberingAfterBreak="0">
+  <w:abstractNum w15:restartNumberingAfterBreak="0" w:abstractNumId="3">
     <w:nsid w:val="FFFFFF7F"/>
     <w:multiLevelType w:val="singleLevel"/>
     <w:tmpl w:val="A9A0F594"/>
@@ -8330,13 +8373,13 @@
       <w:lvlJc w:val="left"/>
       <w:pPr>
         <w:tabs>
-          <w:tab w:val="num" w:pos="720"/>
+          <w:tab w:pos="720" w:val="num"/>
         </w:tabs>
-        <w:ind w:left="720" w:hanging="360"/>
+        <w:ind w:hanging="360" w:left="720"/>
       </w:pPr>
     </w:lvl>
   </w:abstractNum>
-  <w:abstractNum w:abstractNumId="4" w15:restartNumberingAfterBreak="0">
+  <w:abstractNum w15:restartNumberingAfterBreak="0" w:abstractNumId="4">
     <w:nsid w:val="FFFFFF80"/>
     <w:multiLevelType w:val="singleLevel"/>
     <w:tmpl w:val="FA7C1ECA"/>
@@ -8347,16 +8390,16 @@
       <w:lvlJc w:val="left"/>
       <w:pPr>
         <w:tabs>
-          <w:tab w:val="num" w:pos="1800"/>
+          <w:tab w:pos="1800" w:val="num"/>
         </w:tabs>
-        <w:ind w:left="1800" w:hanging="360"/>
+        <w:ind w:hanging="360" w:left="1800"/>
       </w:pPr>
       <w:rPr>
         <w:rFonts w:ascii="Symbol" w:hAnsi="Symbol" w:hint="default"/>
       </w:rPr>
     </w:lvl>
   </w:abstractNum>
-  <w:abstractNum w:abstractNumId="5" w15:restartNumberingAfterBreak="0">
+  <w:abstractNum w15:restartNumberingAfterBreak="0" w:abstractNumId="5">
     <w:nsid w:val="FFFFFF81"/>
     <w:multiLevelType w:val="singleLevel"/>
     <w:tmpl w:val="10A022AC"/>
@@ -8367,16 +8410,16 @@
       <w:lvlJc w:val="left"/>
       <w:pPr>
         <w:tabs>
-          <w:tab w:val="num" w:pos="1440"/>
+          <w:tab w:pos="1440" w:val="num"/>
         </w:tabs>
-        <w:ind w:left="1440" w:hanging="360"/>
+        <w:ind w:hanging="360" w:left="1440"/>
       </w:pPr>
       <w:rPr>
         <w:rFonts w:ascii="Symbol" w:hAnsi="Symbol" w:hint="default"/>
       </w:rPr>
     </w:lvl>
   </w:abstractNum>
-  <w:abstractNum w:abstractNumId="6" w15:restartNumberingAfterBreak="0">
+  <w:abstractNum w15:restartNumberingAfterBreak="0" w:abstractNumId="6">
     <w:nsid w:val="FFFFFF82"/>
     <w:multiLevelType w:val="singleLevel"/>
     <w:tmpl w:val="1F041D4C"/>
@@ -8387,16 +8430,16 @@
       <w:lvlJc w:val="left"/>
       <w:pPr>
         <w:tabs>
-          <w:tab w:val="num" w:pos="1080"/>
+          <w:tab w:pos="1080" w:val="num"/>
         </w:tabs>
-        <w:ind w:left="1080" w:hanging="360"/>
+        <w:ind w:hanging="360" w:left="1080"/>
       </w:pPr>
       <w:rPr>
         <w:rFonts w:ascii="Symbol" w:hAnsi="Symbol" w:hint="default"/>
       </w:rPr>
     </w:lvl>
   </w:abstractNum>
-  <w:abstractNum w:abstractNumId="7" w15:restartNumberingAfterBreak="0">
+  <w:abstractNum w15:restartNumberingAfterBreak="0" w:abstractNumId="7">
     <w:nsid w:val="FFFFFF83"/>
     <w:multiLevelType w:val="singleLevel"/>
     <w:tmpl w:val="21A29210"/>
@@ -8407,16 +8450,16 @@
       <w:lvlJc w:val="left"/>
       <w:pPr>
         <w:tabs>
-          <w:tab w:val="num" w:pos="720"/>
+          <w:tab w:pos="720" w:val="num"/>
         </w:tabs>
-        <w:ind w:left="720" w:hanging="360"/>
+        <w:ind w:hanging="360" w:left="720"/>
       </w:pPr>
       <w:rPr>
         <w:rFonts w:ascii="Symbol" w:hAnsi="Symbol" w:hint="default"/>
       </w:rPr>
     </w:lvl>
   </w:abstractNum>
-  <w:abstractNum w:abstractNumId="8" w15:restartNumberingAfterBreak="0">
+  <w:abstractNum w15:restartNumberingAfterBreak="0" w:abstractNumId="8">
     <w:nsid w:val="FFFFFF88"/>
     <w:multiLevelType w:val="singleLevel"/>
     <w:tmpl w:val="AA46C56E"/>
@@ -8427,13 +8470,13 @@
       <w:lvlJc w:val="left"/>
       <w:pPr>
         <w:tabs>
-          <w:tab w:val="num" w:pos="360"/>
+          <w:tab w:pos="360" w:val="num"/>
         </w:tabs>
-        <w:ind w:left="360" w:hanging="360"/>
+        <w:ind w:hanging="360" w:left="360"/>
       </w:pPr>
     </w:lvl>
   </w:abstractNum>
-  <w:abstractNum w:abstractNumId="9" w15:restartNumberingAfterBreak="0">
+  <w:abstractNum w15:restartNumberingAfterBreak="0" w:abstractNumId="9">
     <w:nsid w:val="FFFFFF89"/>
     <w:multiLevelType w:val="singleLevel"/>
     <w:tmpl w:val="ED94D7F4"/>
@@ -8444,9 +8487,9 @@
       <w:lvlJc w:val="left"/>
       <w:pPr>
         <w:tabs>
-          <w:tab w:val="num" w:pos="360"/>
+          <w:tab w:pos="360" w:val="num"/>
         </w:tabs>
-        <w:ind w:left="360" w:hanging="360"/>
+        <w:ind w:hanging="360" w:left="360"/>
       </w:pPr>
       <w:rPr>
         <w:rFonts w:ascii="Symbol" w:hAnsi="Symbol" w:hint="default"/>
@@ -8454,7 +8497,7 @@
     </w:lvl>
   </w:abstractNum>
   <w:abstractNum w:abstractNumId="990">
-    <w:nsid w:val="2c1ae401"/>
+    <w:nsid w:val="A990"/>
     <w:multiLevelType w:val="multilevel"/>
     <w:lvl w:ilvl="0">
       <w:numFmt w:val="bullet"/>
@@ -8530,7 +8573,7 @@
     </w:lvl>
   </w:abstractNum>
   <w:abstractNum w:abstractNumId="991">
-    <w:nsid w:val="ea454b4c"/>
+    <w:nsid w:val="A991"/>
     <w:multiLevelType w:val="multilevel"/>
     <w:lvl w:ilvl="0">
       <w:numFmt w:val="bullet"/>
@@ -8649,10 +8692,10 @@
   <w:docDefaults>
     <w:rPrDefault>
       <w:rPr>
-        <w:rFonts w:asciiTheme="minorHAnsi" w:eastAsiaTheme="minorHAnsi" w:hAnsiTheme="minorHAnsi" w:cstheme="minorBidi"/>
+        <w:rFonts w:asciiTheme="minorHAnsi" w:cstheme="minorBidi" w:eastAsiaTheme="minorHAnsi" w:hAnsiTheme="minorHAnsi"/>
         <w:sz w:val="24"/>
         <w:szCs w:val="24"/>
-        <w:lang w:val="en-US" w:eastAsia="en-US" w:bidi="ar-SA"/>
+        <w:lang w:bidi="ar-SA" w:eastAsia="en-US" w:val="en-US"/>
       </w:rPr>
     </w:rPrDefault>
     <w:pPrDefault>
@@ -8661,7 +8704,7 @@
       </w:pPr>
     </w:pPrDefault>
   </w:docDefaults>
-  <w:latentStyles w:defLockedState="0" w:defUIPriority="0" w:defSemiHidden="0" w:defUnhideWhenUsed="0" w:defQFormat="0" w:count="371">
+  <w:latentStyles w:count="371" w:defLockedState="0" w:defQFormat="0" w:defSemiHidden="0" w:defUIPriority="0" w:defUnhideWhenUsed="0">
     <w:lsdException w:name="index 1" w:semiHidden="1" w:unhideWhenUsed="1"/>
     <w:lsdException w:name="index 7" w:semiHidden="1" w:unhideWhenUsed="1"/>
     <w:lsdException w:name="index 8" w:semiHidden="1" w:unhideWhenUsed="1"/>
@@ -8990,11 +9033,11 @@
     <w:lsdException w:name="List Table 6 Colorful Accent 6" w:uiPriority="51"/>
     <w:lsdException w:name="List Table 7 Colorful Accent 6" w:uiPriority="52"/>
   </w:latentStyles>
-  <w:style w:type="paragraph" w:default="1" w:styleId="Normal">
+  <w:style w:default="1" w:styleId="Normal" w:type="paragraph">
     <w:name w:val="Normal"/>
     <w:qFormat/>
   </w:style>
-  <w:style w:type="paragraph" w:styleId="Heading1">
+  <w:style w:styleId="Heading1" w:type="paragraph">
     <w:name w:val="heading 1"/>
     <w:basedOn w:val="Normal"/>
     <w:next w:val="BodyText"/>
@@ -9003,19 +9046,19 @@
     <w:pPr>
       <w:keepNext/>
       <w:keepLines/>
-      <w:spacing w:before="480" w:after="0"/>
+      <w:spacing w:after="0" w:before="480"/>
       <w:outlineLvl w:val="0"/>
     </w:pPr>
     <w:rPr>
-      <w:rFonts w:asciiTheme="majorHAnsi" w:eastAsiaTheme="majorEastAsia" w:hAnsiTheme="majorHAnsi" w:cstheme="majorBidi"/>
+      <w:rFonts w:asciiTheme="majorHAnsi" w:cstheme="majorBidi" w:eastAsiaTheme="majorEastAsia" w:hAnsiTheme="majorHAnsi"/>
       <w:b/>
       <w:bCs/>
-      <w:color w:val="345A8A" w:themeColor="accent1" w:themeShade="B5"/>
+      <w:color w:themeColor="accent1" w:themeShade="B5" w:val="345A8A"/>
       <w:sz w:val="32"/>
       <w:szCs w:val="32"/>
     </w:rPr>
   </w:style>
-  <w:style w:type="paragraph" w:styleId="Heading2">
+  <w:style w:styleId="Heading2" w:type="paragraph">
     <w:name w:val="heading 2"/>
     <w:basedOn w:val="Normal"/>
     <w:next w:val="BodyText"/>
@@ -9025,19 +9068,19 @@
     <w:pPr>
       <w:keepNext/>
       <w:keepLines/>
-      <w:spacing w:before="200" w:after="0"/>
+      <w:spacing w:after="0" w:before="200"/>
       <w:outlineLvl w:val="1"/>
     </w:pPr>
     <w:rPr>
-      <w:rFonts w:asciiTheme="majorHAnsi" w:eastAsiaTheme="majorEastAsia" w:hAnsiTheme="majorHAnsi" w:cstheme="majorBidi"/>
+      <w:rFonts w:asciiTheme="majorHAnsi" w:cstheme="majorBidi" w:eastAsiaTheme="majorEastAsia" w:hAnsiTheme="majorHAnsi"/>
       <w:b/>
       <w:bCs/>
-      <w:color w:val="4F81BD" w:themeColor="accent1"/>
+      <w:color w:themeColor="accent1" w:val="4F81BD"/>
       <w:sz w:val="32"/>
       <w:szCs w:val="32"/>
     </w:rPr>
   </w:style>
-  <w:style w:type="paragraph" w:styleId="Heading3">
+  <w:style w:styleId="Heading3" w:type="paragraph">
     <w:name w:val="heading 3"/>
     <w:basedOn w:val="Normal"/>
     <w:next w:val="BodyText"/>
@@ -9047,19 +9090,19 @@
     <w:pPr>
       <w:keepNext/>
       <w:keepLines/>
-      <w:spacing w:before="200" w:after="0"/>
+      <w:spacing w:after="0" w:before="200"/>
       <w:outlineLvl w:val="2"/>
     </w:pPr>
     <w:rPr>
-      <w:rFonts w:asciiTheme="majorHAnsi" w:eastAsiaTheme="majorEastAsia" w:hAnsiTheme="majorHAnsi" w:cstheme="majorBidi"/>
+      <w:rFonts w:asciiTheme="majorHAnsi" w:cstheme="majorBidi" w:eastAsiaTheme="majorEastAsia" w:hAnsiTheme="majorHAnsi"/>
       <w:b/>
       <w:bCs/>
-      <w:color w:val="4F81BD" w:themeColor="accent1"/>
+      <w:color w:themeColor="accent1" w:val="4F81BD"/>
       <w:sz w:val="28"/>
       <w:szCs w:val="28"/>
     </w:rPr>
   </w:style>
-  <w:style w:type="paragraph" w:styleId="Heading4">
+  <w:style w:styleId="Heading4" w:type="paragraph">
     <w:name w:val="heading 4"/>
     <w:basedOn w:val="Normal"/>
     <w:next w:val="BodyText"/>
@@ -9069,17 +9112,17 @@
     <w:pPr>
       <w:keepNext/>
       <w:keepLines/>
-      <w:spacing w:before="200" w:after="0"/>
+      <w:spacing w:after="0" w:before="200"/>
       <w:outlineLvl w:val="3"/>
     </w:pPr>
     <w:rPr>
-      <w:rFonts w:asciiTheme="majorHAnsi" w:eastAsiaTheme="majorEastAsia" w:hAnsiTheme="majorHAnsi" w:cstheme="majorBidi"/>
+      <w:rFonts w:asciiTheme="majorHAnsi" w:cstheme="majorBidi" w:eastAsiaTheme="majorEastAsia" w:hAnsiTheme="majorHAnsi"/>
       <w:b/>
       <w:bCs/>
-      <w:color w:val="4F81BD" w:themeColor="accent1"/>
+      <w:color w:themeColor="accent1" w:val="4F81BD"/>
     </w:rPr>
   </w:style>
-  <w:style w:type="paragraph" w:styleId="Heading5">
+  <w:style w:styleId="Heading5" w:type="paragraph">
     <w:name w:val="heading 5"/>
     <w:basedOn w:val="Normal"/>
     <w:next w:val="BodyText"/>
@@ -9089,17 +9132,17 @@
     <w:pPr>
       <w:keepNext/>
       <w:keepLines/>
-      <w:spacing w:before="200" w:after="0"/>
+      <w:spacing w:after="0" w:before="200"/>
       <w:outlineLvl w:val="4"/>
     </w:pPr>
     <w:rPr>
-      <w:rFonts w:asciiTheme="majorHAnsi" w:eastAsiaTheme="majorEastAsia" w:hAnsiTheme="majorHAnsi" w:cstheme="majorBidi"/>
+      <w:rFonts w:asciiTheme="majorHAnsi" w:cstheme="majorBidi" w:eastAsiaTheme="majorEastAsia" w:hAnsiTheme="majorHAnsi"/>
       <w:i/>
       <w:iCs/>
-      <w:color w:val="4F81BD" w:themeColor="accent1"/>
+      <w:color w:themeColor="accent1" w:val="4F81BD"/>
     </w:rPr>
   </w:style>
-  <w:style w:type="paragraph" w:styleId="Heading6">
+  <w:style w:styleId="Heading6" w:type="paragraph">
     <w:name w:val="heading 6"/>
     <w:basedOn w:val="Normal"/>
     <w:next w:val="BodyText"/>
@@ -9109,15 +9152,15 @@
     <w:pPr>
       <w:keepNext/>
       <w:keepLines/>
-      <w:spacing w:before="200" w:after="0"/>
+      <w:spacing w:after="0" w:before="200"/>
       <w:outlineLvl w:val="5"/>
     </w:pPr>
     <w:rPr>
-      <w:rFonts w:asciiTheme="majorHAnsi" w:eastAsiaTheme="majorEastAsia" w:hAnsiTheme="majorHAnsi" w:cstheme="majorBidi"/>
-      <w:color w:val="4F81BD" w:themeColor="accent1"/>
+      <w:rFonts w:asciiTheme="majorHAnsi" w:cstheme="majorBidi" w:eastAsiaTheme="majorEastAsia" w:hAnsiTheme="majorHAnsi"/>
+      <w:color w:themeColor="accent1" w:val="4F81BD"/>
     </w:rPr>
   </w:style>
-  <w:style w:type="paragraph" w:styleId="Heading7">
+  <w:style w:styleId="Heading7" w:type="paragraph">
     <w:name w:val="heading 7"/>
     <w:basedOn w:val="Normal"/>
     <w:next w:val="BodyText"/>
@@ -9127,15 +9170,15 @@
     <w:pPr>
       <w:keepNext/>
       <w:keepLines/>
-      <w:spacing w:before="200" w:after="0"/>
+      <w:spacing w:after="0" w:before="200"/>
       <w:outlineLvl w:val="6"/>
     </w:pPr>
     <w:rPr>
-      <w:rFonts w:asciiTheme="majorHAnsi" w:eastAsiaTheme="majorEastAsia" w:hAnsiTheme="majorHAnsi" w:cstheme="majorBidi"/>
-      <w:color w:val="4F81BD" w:themeColor="accent1"/>
+      <w:rFonts w:asciiTheme="majorHAnsi" w:cstheme="majorBidi" w:eastAsiaTheme="majorEastAsia" w:hAnsiTheme="majorHAnsi"/>
+      <w:color w:themeColor="accent1" w:val="4F81BD"/>
     </w:rPr>
   </w:style>
-  <w:style w:type="paragraph" w:styleId="Heading8">
+  <w:style w:styleId="Heading8" w:type="paragraph">
     <w:name w:val="heading 8"/>
     <w:basedOn w:val="Normal"/>
     <w:next w:val="BodyText"/>
@@ -9145,15 +9188,15 @@
     <w:pPr>
       <w:keepNext/>
       <w:keepLines/>
-      <w:spacing w:before="200" w:after="0"/>
+      <w:spacing w:after="0" w:before="200"/>
       <w:outlineLvl w:val="7"/>
     </w:pPr>
     <w:rPr>
-      <w:rFonts w:asciiTheme="majorHAnsi" w:eastAsiaTheme="majorEastAsia" w:hAnsiTheme="majorHAnsi" w:cstheme="majorBidi"/>
-      <w:color w:val="4F81BD" w:themeColor="accent1"/>
+      <w:rFonts w:asciiTheme="majorHAnsi" w:cstheme="majorBidi" w:eastAsiaTheme="majorEastAsia" w:hAnsiTheme="majorHAnsi"/>
+      <w:color w:themeColor="accent1" w:val="4F81BD"/>
     </w:rPr>
   </w:style>
-  <w:style w:type="paragraph" w:styleId="Heading9">
+  <w:style w:styleId="Heading9" w:type="paragraph">
     <w:name w:val="heading 9"/>
     <w:basedOn w:val="Normal"/>
     <w:next w:val="BodyText"/>
@@ -9163,65 +9206,65 @@
     <w:pPr>
       <w:keepNext/>
       <w:keepLines/>
-      <w:spacing w:before="200" w:after="0"/>
+      <w:spacing w:after="0" w:before="200"/>
       <w:outlineLvl w:val="8"/>
     </w:pPr>
     <w:rPr>
-      <w:rFonts w:asciiTheme="majorHAnsi" w:eastAsiaTheme="majorEastAsia" w:hAnsiTheme="majorHAnsi" w:cstheme="majorBidi"/>
-      <w:color w:val="4F81BD" w:themeColor="accent1"/>
+      <w:rFonts w:asciiTheme="majorHAnsi" w:cstheme="majorBidi" w:eastAsiaTheme="majorEastAsia" w:hAnsiTheme="majorHAnsi"/>
+      <w:color w:themeColor="accent1" w:val="4F81BD"/>
     </w:rPr>
   </w:style>
-  <w:style w:type="character" w:default="1" w:styleId="DefaultParagraphFont">
+  <w:style w:default="1" w:styleId="DefaultParagraphFont" w:type="character">
     <w:name w:val="Default Paragraph Font"/>
     <w:uiPriority w:val="1"/>
     <w:semiHidden/>
     <w:unhideWhenUsed/>
   </w:style>
-  <w:style w:type="table" w:default="1" w:styleId="TableNormal">
+  <w:style w:default="1" w:styleId="TableNormal" w:type="table">
     <w:name w:val="Normal Table"/>
     <w:uiPriority w:val="99"/>
     <w:semiHidden/>
     <w:unhideWhenUsed/>
     <w:tblPr>
-      <w:tblInd w:w="0" w:type="dxa"/>
+      <w:tblInd w:type="dxa" w:w="0"/>
       <w:tblCellMar>
-        <w:top w:w="0" w:type="dxa"/>
-        <w:left w:w="108" w:type="dxa"/>
-        <w:bottom w:w="0" w:type="dxa"/>
-        <w:right w:w="108" w:type="dxa"/>
+        <w:top w:type="dxa" w:w="0"/>
+        <w:left w:type="dxa" w:w="108"/>
+        <w:bottom w:type="dxa" w:w="0"/>
+        <w:right w:type="dxa" w:w="108"/>
       </w:tblCellMar>
     </w:tblPr>
   </w:style>
-  <w:style w:type="numbering" w:default="1" w:styleId="NoList">
+  <w:style w:default="1" w:styleId="NoList" w:type="numbering">
     <w:name w:val="No List"/>
     <w:uiPriority w:val="99"/>
     <w:semiHidden/>
     <w:unhideWhenUsed/>
   </w:style>
-  <w:style w:type="paragraph" w:styleId="BodyText">
+  <w:style w:styleId="BodyText" w:type="paragraph">
     <w:name w:val="Body Text"/>
     <w:basedOn w:val="Normal"/>
     <w:link w:val="BodyTextChar"/>
     <w:qFormat/>
     <w:pPr>
-      <w:spacing w:before="180" w:after="180"/>
+      <w:spacing w:after="180" w:before="180"/>
     </w:pPr>
   </w:style>
-  <w:style w:type="paragraph" w:customStyle="1" w:styleId="FirstParagraph">
+  <w:style w:customStyle="1" w:styleId="FirstParagraph" w:type="paragraph">
     <w:name w:val="First Paragraph"/>
     <w:basedOn w:val="BodyText"/>
     <w:next w:val="BodyText"/>
     <w:qFormat/>
   </w:style>
-  <w:style w:type="paragraph" w:customStyle="1" w:styleId="Compact">
+  <w:style w:customStyle="1" w:styleId="Compact" w:type="paragraph">
     <w:name w:val="Compact"/>
     <w:basedOn w:val="BodyText"/>
     <w:qFormat/>
     <w:pPr>
-      <w:spacing w:before="36" w:after="36"/>
+      <w:spacing w:after="36" w:before="36"/>
     </w:pPr>
   </w:style>
-  <w:style w:type="paragraph" w:styleId="Title">
+  <w:style w:styleId="Title" w:type="paragraph">
     <w:name w:val="Title"/>
     <w:basedOn w:val="Normal"/>
     <w:next w:val="BodyText"/>
@@ -9229,19 +9272,19 @@
     <w:pPr>
       <w:keepNext/>
       <w:keepLines/>
-      <w:spacing w:before="480" w:after="240"/>
+      <w:spacing w:after="240" w:before="480"/>
       <w:jc w:val="center"/>
     </w:pPr>
     <w:rPr>
-      <w:rFonts w:asciiTheme="majorHAnsi" w:eastAsiaTheme="majorEastAsia" w:hAnsiTheme="majorHAnsi" w:cstheme="majorBidi"/>
+      <w:rFonts w:asciiTheme="majorHAnsi" w:cstheme="majorBidi" w:eastAsiaTheme="majorEastAsia" w:hAnsiTheme="majorHAnsi"/>
       <w:b/>
       <w:bCs/>
-      <w:color w:val="345A8A" w:themeColor="accent1" w:themeShade="B5"/>
+      <w:color w:themeColor="accent1" w:themeShade="B5" w:val="345A8A"/>
       <w:sz w:val="36"/>
       <w:szCs w:val="36"/>
     </w:rPr>
   </w:style>
-  <w:style w:type="paragraph" w:styleId="Subtitle">
+  <w:style w:styleId="Subtitle" w:type="paragraph">
     <w:name w:val="Subtitle"/>
     <w:basedOn w:val="Title"/>
     <w:next w:val="BodyText"/>
@@ -9254,7 +9297,7 @@
       <w:szCs w:val="30"/>
     </w:rPr>
   </w:style>
-  <w:style w:type="paragraph" w:customStyle="1" w:styleId="Author">
+  <w:style w:customStyle="1" w:styleId="Author" w:type="paragraph">
     <w:name w:val="Author"/>
     <w:next w:val="BodyText"/>
     <w:qFormat/>
@@ -9264,7 +9307,7 @@
       <w:jc w:val="center"/>
     </w:pPr>
   </w:style>
-  <w:style w:type="paragraph" w:styleId="Date">
+  <w:style w:styleId="Date" w:type="paragraph">
     <w:name w:val="Date"/>
     <w:next w:val="BodyText"/>
     <w:qFormat/>
@@ -9274,7 +9317,7 @@
       <w:jc w:val="center"/>
     </w:pPr>
   </w:style>
-  <w:style w:type="paragraph" w:customStyle="1" w:styleId="Abstract">
+  <w:style w:customStyle="1" w:styleId="Abstract" w:type="paragraph">
     <w:name w:val="Abstract"/>
     <w:basedOn w:val="Normal"/>
     <w:next w:val="BodyText"/>
@@ -9282,19 +9325,19 @@
     <w:pPr>
       <w:keepNext/>
       <w:keepLines/>
-      <w:spacing w:before="300" w:after="300"/>
+      <w:spacing w:after="300" w:before="300"/>
     </w:pPr>
     <w:rPr>
       <w:sz w:val="20"/>
       <w:szCs w:val="20"/>
     </w:rPr>
   </w:style>
-  <w:style w:type="paragraph" w:styleId="Bibliography">
+  <w:style w:styleId="Bibliography" w:type="paragraph">
     <w:name w:val="Bibliography"/>
     <w:basedOn w:val="Normal"/>
     <w:qFormat/>
   </w:style>
-  <w:style w:type="paragraph" w:styleId="BlockText">
+  <w:style w:styleId="BlockText" w:type="paragraph">
     <w:name w:val="Block Text"/>
     <w:basedOn w:val="BodyText"/>
     <w:next w:val="BodyText"/>
@@ -9302,38 +9345,38 @@
     <w:unhideWhenUsed/>
     <w:qFormat/>
     <w:pPr>
-      <w:spacing w:before="100" w:after="100"/>
+      <w:spacing w:after="100" w:before="100"/>
     </w:pPr>
     <w:rPr>
-      <w:rFonts w:asciiTheme="majorHAnsi" w:eastAsiaTheme="majorEastAsia" w:hAnsiTheme="majorHAnsi" w:cstheme="majorBidi"/>
+      <w:rFonts w:asciiTheme="majorHAnsi" w:cstheme="majorBidi" w:eastAsiaTheme="majorEastAsia" w:hAnsiTheme="majorHAnsi"/>
       <w:bCs/>
       <w:sz w:val="20"/>
       <w:szCs w:val="20"/>
     </w:rPr>
   </w:style>
-  <w:style w:type="paragraph" w:styleId="FootnoteText">
+  <w:style w:styleId="FootnoteText" w:type="paragraph">
     <w:name w:val="footnote text"/>
     <w:basedOn w:val="Normal"/>
     <w:uiPriority w:val="9"/>
     <w:unhideWhenUsed/>
     <w:qFormat/>
   </w:style>
-  <w:style w:type="table" w:customStyle="1" w:styleId="Table">
+  <w:style w:customStyle="1" w:styleId="Table" w:type="table">
     <w:name w:val="Table"/>
     <w:semiHidden/>
     <w:unhideWhenUsed/>
     <w:qFormat/>
     <w:tblPr>
-      <w:tblInd w:w="0" w:type="dxa"/>
+      <w:tblInd w:type="dxa" w:w="0"/>
       <w:tblCellMar>
-        <w:top w:w="0" w:type="dxa"/>
-        <w:left w:w="108" w:type="dxa"/>
-        <w:bottom w:w="0" w:type="dxa"/>
-        <w:right w:w="108" w:type="dxa"/>
+        <w:top w:type="dxa" w:w="0"/>
+        <w:left w:type="dxa" w:w="108"/>
+        <w:bottom w:type="dxa" w:w="0"/>
+        <w:right w:type="dxa" w:w="108"/>
       </w:tblCellMar>
     </w:tblPr>
   </w:style>
-  <w:style w:type="paragraph" w:customStyle="1" w:styleId="DefinitionTerm">
+  <w:style w:customStyle="1" w:styleId="DefinitionTerm" w:type="paragraph">
     <w:name w:val="Definition Term"/>
     <w:basedOn w:val="Normal"/>
     <w:next w:val="Definition"/>
@@ -9346,11 +9389,11 @@
       <w:b/>
     </w:rPr>
   </w:style>
-  <w:style w:type="paragraph" w:customStyle="1" w:styleId="Definition">
+  <w:style w:customStyle="1" w:styleId="Definition" w:type="paragraph">
     <w:name w:val="Definition"/>
     <w:basedOn w:val="Normal"/>
   </w:style>
-  <w:style w:type="paragraph" w:styleId="Caption">
+  <w:style w:styleId="Caption" w:type="paragraph">
     <w:name w:val="caption"/>
     <w:basedOn w:val="Normal"/>
     <w:link w:val="CaptionChar"/>
@@ -9363,22 +9406,22 @@
       <w:i/>
     </w:rPr>
   </w:style>
-  <w:style w:type="paragraph" w:customStyle="1" w:styleId="TableCaption">
+  <w:style w:customStyle="1" w:styleId="TableCaption" w:type="paragraph">
     <w:name w:val="Table Caption"/>
     <w:basedOn w:val="Caption"/>
     <w:pPr>
       <w:keepNext/>
     </w:pPr>
   </w:style>
-  <w:style w:type="paragraph" w:customStyle="1" w:styleId="ImageCaption">
+  <w:style w:customStyle="1" w:styleId="ImageCaption" w:type="paragraph">
     <w:name w:val="Image Caption"/>
     <w:basedOn w:val="Caption"/>
   </w:style>
-  <w:style w:type="paragraph" w:customStyle="1" w:styleId="Figure">
+  <w:style w:customStyle="1" w:styleId="Figure" w:type="paragraph">
     <w:name w:val="Figure"/>
     <w:basedOn w:val="Normal"/>
   </w:style>
-  <w:style w:type="paragraph" w:customStyle="1" w:styleId="CaptionedFigure">
+  <w:style w:customStyle="1" w:styleId="CaptionedFigure" w:type="paragraph">
     <w:name w:val="Captioned Figure"/>
     <w:basedOn w:val="Figure"/>
     <w:rsid w:val="004331FF"/>
@@ -9387,7 +9430,7 @@
       <w:jc w:val="center"/>
     </w:pPr>
   </w:style>
-  <w:style w:type="character" w:customStyle="1" w:styleId="CaptionChar">
+  <w:style w:customStyle="1" w:styleId="CaptionChar" w:type="character">
     <w:name w:val="Caption Char"/>
     <w:basedOn w:val="DefaultParagraphFont"/>
     <w:link w:val="Caption"/>
@@ -9396,7 +9439,7 @@
       <w:i/>
     </w:rPr>
   </w:style>
-  <w:style w:type="character" w:customStyle="1" w:styleId="VerbatimChar">
+  <w:style w:customStyle="1" w:styleId="VerbatimChar" w:type="character">
     <w:name w:val="Verbatim Char"/>
     <w:basedOn w:val="BodyTextChar"/>
     <w:rsid w:val="004331FF"/>
@@ -9406,7 +9449,7 @@
       <w:sz w:val="21"/>
     </w:rPr>
   </w:style>
-  <w:style w:type="character" w:styleId="FootnoteReference">
+  <w:style w:styleId="FootnoteReference" w:type="character">
     <w:name w:val="footnote reference"/>
     <w:basedOn w:val="CaptionChar"/>
     <w:rPr>
@@ -9414,15 +9457,15 @@
       <w:vertAlign w:val="superscript"/>
     </w:rPr>
   </w:style>
-  <w:style w:type="character" w:styleId="Hyperlink">
+  <w:style w:styleId="Hyperlink" w:type="character">
     <w:name w:val="Hyperlink"/>
     <w:basedOn w:val="CaptionChar"/>
     <w:rPr>
       <w:i/>
-      <w:color w:val="4F81BD" w:themeColor="accent1"/>
+      <w:color w:themeColor="accent1" w:val="4F81BD"/>
     </w:rPr>
   </w:style>
-  <w:style w:type="paragraph" w:styleId="TOCHeading">
+  <w:style w:styleId="TOCHeading" w:type="paragraph">
     <w:name w:val="TOC Heading"/>
     <w:basedOn w:val="Heading1"/>
     <w:next w:val="BodyText"/>
@@ -9436,10 +9479,10 @@
     <w:rPr>
       <w:b w:val="0"/>
       <w:bCs w:val="0"/>
-      <w:color w:val="365F91" w:themeColor="accent1" w:themeShade="BF"/>
+      <w:color w:themeColor="accent1" w:themeShade="BF" w:val="365F91"/>
     </w:rPr>
   </w:style>
-  <w:style w:type="character" w:customStyle="1" w:styleId="Underline">
+  <w:style w:customStyle="1" w:styleId="Underline" w:type="character">
     <w:name w:val="Underline"/>
     <w:basedOn w:val="DefaultParagraphFont"/>
     <w:uiPriority w:val="1"/>
@@ -9449,13 +9492,13 @@
       <w:u w:val="single"/>
     </w:rPr>
   </w:style>
-  <w:style w:type="character" w:customStyle="1" w:styleId="BodyTextChar">
+  <w:style w:customStyle="1" w:styleId="BodyTextChar" w:type="character">
     <w:name w:val="Body Text Char"/>
     <w:basedOn w:val="DefaultParagraphFont"/>
     <w:link w:val="BodyText"/>
     <w:rsid w:val="004331FF"/>
   </w:style>
-  <w:style w:type="character" w:customStyle="1" w:styleId="Highlight">
+  <w:style w:customStyle="1" w:styleId="Highlight" w:type="character">
     <w:name w:val="Highlight"/>
     <w:basedOn w:val="Underline"/>
     <w:uiPriority w:val="1"/>
@@ -9463,8 +9506,8 @@
     <w:rsid w:val="00813E47"/>
     <w:rPr>
       <w:u w:val="none"/>
-      <w:bdr w:val="none" w:sz="0" w:space="0" w:color="auto"/>
-      <w:shd w:val="clear" w:color="auto" w:fill="FFFF00"/>
+      <w:bdr w:color="auto" w:space="0" w:sz="0" w:val="none"/>
+      <w:shd w:color="auto" w:fill="FFFF00" w:val="clear"/>
     </w:rPr>
   </w:style>
   <w:style w:type="paragraph" w:customStyle="1" w:styleId="SourceCode">
@@ -9556,7 +9599,10 @@
   <w:style w:type="character" w:customStyle="1" w:styleId="ImportTok">
     <w:name w:val="ImportTok"/>
     <w:basedOn w:val="VerbatimChar"/>
-    <w:rPr/>
+    <w:rPr>
+      <w:color w:val="008000"/>
+      <w:b/>
+    </w:rPr>
   </w:style>
   <w:style w:type="character" w:customStyle="1" w:styleId="CommentTok">
     <w:name w:val="CommentTok"/>
@@ -9631,7 +9677,9 @@
   <w:style w:type="character" w:customStyle="1" w:styleId="BuiltInTok">
     <w:name w:val="BuiltInTok"/>
     <w:basedOn w:val="VerbatimChar"/>
-    <w:rPr/>
+    <w:rPr>
+      <w:color w:val="008000"/>
+    </w:rPr>
   </w:style>
   <w:style w:type="character" w:customStyle="1" w:styleId="ExtensionTok">
     <w:name w:val="ExtensionTok"/>

</xml_diff>